<commit_message>
Regularización de documentos de hito 2 y 3
</commit_message>
<xml_diff>
--- a/lineabase/SIC/Hito 02 - Constitución del proyecto/Documento de análisis de negocio.docx
+++ b/lineabase/SIC/Hito 02 - Constitución del proyecto/Documento de análisis de negocio.docx
@@ -12,6 +12,69 @@
           <w:szCs w:val="24"/>
         </w:rPr>
       </w:pPr>
+      <w:r>
+        <w:rPr>
+          <w:rFonts w:ascii="Times New Roman" w:hAnsi="Times New Roman" w:cs="Times New Roman"/>
+          <w:b/>
+          <w:sz w:val="24"/>
+          <w:szCs w:val="24"/>
+        </w:rPr>
+        <w:t>ÁREA DE VENTAS</w:t>
+      </w:r>
+    </w:p>
+    <w:p>
+      <w:pPr>
+        <w:jc w:val="center"/>
+        <w:rPr>
+          <w:rFonts w:ascii="Times New Roman" w:hAnsi="Times New Roman" w:cs="Times New Roman"/>
+          <w:b/>
+          <w:sz w:val="24"/>
+          <w:szCs w:val="24"/>
+        </w:rPr>
+      </w:pPr>
+      <w:r>
+        <w:rPr>
+          <w:rFonts w:ascii="Times New Roman" w:hAnsi="Times New Roman" w:cs="Times New Roman"/>
+          <w:b/>
+          <w:sz w:val="24"/>
+          <w:szCs w:val="24"/>
+        </w:rPr>
+        <w:t>PROCESO: VENTA DE INSUMOS, REPUESTOS Y MÁQUINAS FOTOCOPIADORAS</w:t>
+      </w:r>
+    </w:p>
+    <w:p>
+      <w:pPr>
+        <w:jc w:val="center"/>
+        <w:rPr>
+          <w:rFonts w:ascii="Times New Roman" w:hAnsi="Times New Roman" w:cs="Times New Roman"/>
+          <w:b/>
+          <w:sz w:val="24"/>
+          <w:szCs w:val="24"/>
+          <w:lang w:val="es-ES"/>
+        </w:rPr>
+      </w:pPr>
+    </w:p>
+    <w:p>
+      <w:pPr>
+        <w:jc w:val="center"/>
+        <w:rPr>
+          <w:rFonts w:ascii="Times New Roman" w:hAnsi="Times New Roman" w:cs="Times New Roman"/>
+          <w:b/>
+          <w:sz w:val="24"/>
+          <w:szCs w:val="24"/>
+          <w:lang w:val="es-ES"/>
+        </w:rPr>
+      </w:pPr>
+      <w:r>
+        <w:rPr>
+          <w:rFonts w:ascii="Times New Roman" w:hAnsi="Times New Roman" w:cs="Times New Roman"/>
+          <w:b/>
+          <w:sz w:val="24"/>
+          <w:szCs w:val="24"/>
+          <w:lang w:val="es-ES"/>
+        </w:rPr>
+        <w:t>MODELO D</w:t>
+      </w:r>
       <w:bookmarkStart w:id="0" w:name="_GoBack"/>
       <w:bookmarkEnd w:id="0"/>
       <w:r>
@@ -20,62 +83,9 @@
           <w:b/>
           <w:sz w:val="24"/>
           <w:szCs w:val="24"/>
-        </w:rPr>
-        <w:t>ÁREA DE VENTAS</w:t>
-      </w:r>
-    </w:p>
-    <w:p>
-      <w:pPr>
-        <w:jc w:val="center"/>
-        <w:rPr>
-          <w:rFonts w:ascii="Times New Roman" w:hAnsi="Times New Roman" w:cs="Times New Roman"/>
-          <w:b/>
-          <w:sz w:val="24"/>
-          <w:szCs w:val="24"/>
-        </w:rPr>
-      </w:pPr>
-      <w:r>
-        <w:rPr>
-          <w:rFonts w:ascii="Times New Roman" w:hAnsi="Times New Roman" w:cs="Times New Roman"/>
-          <w:b/>
-          <w:sz w:val="24"/>
-          <w:szCs w:val="24"/>
-        </w:rPr>
-        <w:t>PROCESO: VENTA DE INSUMOS, REPUESTOS Y MÁQUINAS FOTOCOPIADORAS</w:t>
-      </w:r>
-    </w:p>
-    <w:p>
-      <w:pPr>
-        <w:jc w:val="center"/>
-        <w:rPr>
-          <w:rFonts w:ascii="Times New Roman" w:hAnsi="Times New Roman" w:cs="Times New Roman"/>
-          <w:b/>
-          <w:sz w:val="24"/>
-          <w:szCs w:val="24"/>
-          <w:lang w:val="es-ES"/>
-        </w:rPr>
-      </w:pPr>
-    </w:p>
-    <w:p>
-      <w:pPr>
-        <w:jc w:val="center"/>
-        <w:rPr>
-          <w:rFonts w:ascii="Times New Roman" w:hAnsi="Times New Roman" w:cs="Times New Roman"/>
-          <w:b/>
-          <w:sz w:val="24"/>
-          <w:szCs w:val="24"/>
-          <w:lang w:val="es-ES"/>
-        </w:rPr>
-      </w:pPr>
-      <w:r>
-        <w:rPr>
-          <w:rFonts w:ascii="Times New Roman" w:hAnsi="Times New Roman" w:cs="Times New Roman"/>
-          <w:b/>
-          <w:sz w:val="24"/>
-          <w:szCs w:val="24"/>
-          <w:lang w:val="es-ES"/>
-        </w:rPr>
-        <w:t>MODELO DE CASOS DE USO DE</w:t>
+          <w:lang w:val="es-ES"/>
+        </w:rPr>
+        <w:t>E CASOS DE USO DE</w:t>
       </w:r>
       <w:r>
         <w:rPr>
@@ -199,7 +209,7 @@
           <w:lang w:eastAsia="es-PE"/>
         </w:rPr>
         <w:drawing>
-          <wp:inline distT="0" distB="0" distL="0" distR="0" wp14:anchorId="3F97F791" wp14:editId="44015EA7">
+          <wp:inline distT="0" distB="0" distL="0" distR="0" wp14:anchorId="3BD7F0D9" wp14:editId="663F8694">
             <wp:extent cx="1695450" cy="2324100"/>
             <wp:effectExtent l="0" t="0" r="0" b="0"/>
             <wp:docPr id="2" name="Imagen 2"/>
@@ -353,7 +363,7 @@
           <w:lang w:eastAsia="es-PE"/>
         </w:rPr>
         <w:drawing>
-          <wp:inline distT="0" distB="0" distL="0" distR="0" wp14:anchorId="0398F281" wp14:editId="1D9BFD6E">
+          <wp:inline distT="0" distB="0" distL="0" distR="0" wp14:anchorId="2E1ABC20" wp14:editId="52AFE1BA">
             <wp:extent cx="2651760" cy="2834640"/>
             <wp:effectExtent l="0" t="0" r="0" b="3810"/>
             <wp:docPr id="5" name="Imagen 5"/>
@@ -503,7 +513,7 @@
           <w:lang w:eastAsia="es-PE"/>
         </w:rPr>
         <w:drawing>
-          <wp:inline distT="0" distB="0" distL="0" distR="0" wp14:anchorId="04563224" wp14:editId="79CE45FF">
+          <wp:inline distT="0" distB="0" distL="0" distR="0" wp14:anchorId="40738F10" wp14:editId="2C442145">
             <wp:extent cx="1400175" cy="2486025"/>
             <wp:effectExtent l="0" t="0" r="9525" b="9525"/>
             <wp:docPr id="4" name="Imagen 4"/>
@@ -643,7 +653,7 @@
           <w:lang w:eastAsia="es-PE"/>
         </w:rPr>
         <w:drawing>
-          <wp:anchor distT="0" distB="0" distL="114300" distR="114300" simplePos="0" relativeHeight="251659264" behindDoc="0" locked="0" layoutInCell="1" allowOverlap="1" wp14:anchorId="79604D4E" wp14:editId="7E82AB55">
+          <wp:anchor distT="0" distB="0" distL="114300" distR="114300" simplePos="0" relativeHeight="251659264" behindDoc="0" locked="0" layoutInCell="1" allowOverlap="1" wp14:anchorId="4CBD2058" wp14:editId="0E8EA65D">
             <wp:simplePos x="0" y="0"/>
             <wp:positionH relativeFrom="column">
               <wp:posOffset>1939290</wp:posOffset>
@@ -967,7 +977,7 @@
           <w:lang w:eastAsia="es-PE"/>
         </w:rPr>
         <w:drawing>
-          <wp:inline distT="0" distB="0" distL="0" distR="0" wp14:anchorId="75F3E1C6" wp14:editId="2829598C">
+          <wp:inline distT="0" distB="0" distL="0" distR="0" wp14:anchorId="119101D3" wp14:editId="02FFAC6F">
             <wp:extent cx="4295775" cy="3381375"/>
             <wp:effectExtent l="0" t="0" r="9525" b="9525"/>
             <wp:docPr id="6" name="Imagen 6"/>
@@ -1108,7 +1118,7 @@
           <w:lang w:eastAsia="es-PE"/>
         </w:rPr>
         <w:drawing>
-          <wp:inline distT="0" distB="0" distL="0" distR="0" wp14:anchorId="555D29FF" wp14:editId="7221092E">
+          <wp:inline distT="0" distB="0" distL="0" distR="0" wp14:anchorId="2586DB51" wp14:editId="419886B9">
             <wp:extent cx="4754880" cy="3200400"/>
             <wp:effectExtent l="0" t="0" r="7620" b="0"/>
             <wp:docPr id="7" name="Imagen 7"/>
@@ -1326,7 +1336,7 @@
           <w:lang w:eastAsia="es-PE"/>
         </w:rPr>
         <w:drawing>
-          <wp:inline distT="0" distB="0" distL="0" distR="0" wp14:anchorId="786A18FA" wp14:editId="194D24FC">
+          <wp:inline distT="0" distB="0" distL="0" distR="0" wp14:anchorId="13753EF3" wp14:editId="13FCBEA8">
             <wp:extent cx="4314825" cy="1857375"/>
             <wp:effectExtent l="0" t="0" r="9525" b="9525"/>
             <wp:docPr id="1" name="Imagen 1"/>
@@ -1420,7 +1430,7 @@
           <w:lang w:eastAsia="es-PE"/>
         </w:rPr>
         <w:drawing>
-          <wp:inline distT="0" distB="0" distL="0" distR="0" wp14:anchorId="3F909C42" wp14:editId="29C7591C">
+          <wp:inline distT="0" distB="0" distL="0" distR="0" wp14:anchorId="622AE65B" wp14:editId="22D41B29">
             <wp:extent cx="4590415" cy="1905000"/>
             <wp:effectExtent l="0" t="0" r="635" b="0"/>
             <wp:docPr id="10" name="Imagen 10"/>
@@ -1493,7 +1503,7 @@
           <w:lang w:eastAsia="es-PE"/>
         </w:rPr>
         <w:drawing>
-          <wp:inline distT="0" distB="0" distL="0" distR="0" wp14:anchorId="5FB24570" wp14:editId="551EB15A">
+          <wp:inline distT="0" distB="0" distL="0" distR="0" wp14:anchorId="3E22AF2A" wp14:editId="53A6ABBC">
             <wp:extent cx="2419350" cy="2038350"/>
             <wp:effectExtent l="0" t="0" r="0" b="0"/>
             <wp:docPr id="12" name="Imagen 12"/>
@@ -1607,7 +1617,7 @@
           <w:lang w:eastAsia="es-PE"/>
         </w:rPr>
         <w:drawing>
-          <wp:inline distT="0" distB="0" distL="0" distR="0" wp14:anchorId="1586B778" wp14:editId="6C392E0A">
+          <wp:inline distT="0" distB="0" distL="0" distR="0" wp14:anchorId="3C171E18" wp14:editId="5DEA4D8B">
             <wp:extent cx="3326378" cy="2686050"/>
             <wp:effectExtent l="0" t="0" r="7620" b="0"/>
             <wp:docPr id="9" name="Imagen 9"/>
@@ -1643,7 +1653,1664 @@
         </w:drawing>
       </w:r>
     </w:p>
+    <w:p>
+      <w:pPr>
+        <w:ind w:firstLine="414"/>
+        <w:jc w:val="center"/>
+        <w:rPr>
+          <w:lang w:val="es-ES"/>
+        </w:rPr>
+      </w:pPr>
+    </w:p>
+    <w:p>
+      <w:pPr>
+        <w:rPr>
+          <w:lang w:val="es-ES"/>
+        </w:rPr>
+      </w:pPr>
+    </w:p>
+    <w:p>
+      <w:pPr>
+        <w:pStyle w:val="ListParagraph"/>
+        <w:numPr>
+          <w:ilvl w:val="0"/>
+          <w:numId w:val="1"/>
+        </w:numPr>
+        <w:rPr>
+          <w:rFonts w:ascii="Times New Roman" w:hAnsi="Times New Roman" w:cs="Times New Roman"/>
+          <w:b/>
+          <w:sz w:val="24"/>
+          <w:lang w:val="es-ES"/>
+        </w:rPr>
+      </w:pPr>
+      <w:r>
+        <w:rPr>
+          <w:rFonts w:ascii="Times New Roman" w:hAnsi="Times New Roman" w:cs="Times New Roman"/>
+          <w:b/>
+          <w:sz w:val="24"/>
+          <w:lang w:val="es-ES"/>
+        </w:rPr>
+        <w:t>Diagrama G</w:t>
+      </w:r>
+      <w:r>
+        <w:rPr>
+          <w:rFonts w:ascii="Times New Roman" w:hAnsi="Times New Roman" w:cs="Times New Roman"/>
+          <w:b/>
+          <w:sz w:val="24"/>
+          <w:lang w:val="es-ES"/>
+        </w:rPr>
+        <w:t>eneral MAN</w:t>
+      </w:r>
+    </w:p>
+    <w:p>
+      <w:pPr>
+        <w:pStyle w:val="ListParagraph"/>
+        <w:rPr>
+          <w:rFonts w:ascii="Times New Roman" w:hAnsi="Times New Roman" w:cs="Times New Roman"/>
+          <w:b/>
+          <w:sz w:val="24"/>
+          <w:lang w:val="es-ES"/>
+        </w:rPr>
+      </w:pPr>
+    </w:p>
+    <w:p>
+      <w:pPr>
+        <w:jc w:val="right"/>
+        <w:rPr>
+          <w:lang w:val="es-ES"/>
+        </w:rPr>
+      </w:pPr>
+      <w:r>
+        <w:rPr>
+          <w:noProof/>
+          <w:lang w:eastAsia="es-PE"/>
+        </w:rPr>
+        <w:drawing>
+          <wp:inline distT="0" distB="0" distL="0" distR="0" wp14:anchorId="00ADAAA3" wp14:editId="2177DA3A">
+            <wp:extent cx="5400040" cy="3253740"/>
+            <wp:effectExtent l="0" t="0" r="0" b="3810"/>
+            <wp:docPr id="13" name="Imagen 13"/>
+            <wp:cNvGraphicFramePr>
+              <a:graphicFrameLocks xmlns:a="http://schemas.openxmlformats.org/drawingml/2006/main" noChangeAspect="1"/>
+            </wp:cNvGraphicFramePr>
+            <a:graphic xmlns:a="http://schemas.openxmlformats.org/drawingml/2006/main">
+              <a:graphicData uri="http://schemas.openxmlformats.org/drawingml/2006/picture">
+                <pic:pic xmlns:pic="http://schemas.openxmlformats.org/drawingml/2006/picture">
+                  <pic:nvPicPr>
+                    <pic:cNvPr id="1" name=""/>
+                    <pic:cNvPicPr/>
+                  </pic:nvPicPr>
+                  <pic:blipFill>
+                    <a:blip r:embed="rId15"/>
+                    <a:stretch>
+                      <a:fillRect/>
+                    </a:stretch>
+                  </pic:blipFill>
+                  <pic:spPr>
+                    <a:xfrm>
+                      <a:off x="0" y="0"/>
+                      <a:ext cx="5400040" cy="3253740"/>
+                    </a:xfrm>
+                    <a:prstGeom prst="rect">
+                      <a:avLst/>
+                    </a:prstGeom>
+                  </pic:spPr>
+                </pic:pic>
+              </a:graphicData>
+            </a:graphic>
+          </wp:inline>
+        </w:drawing>
+      </w:r>
+    </w:p>
+    <w:p>
+      <w:pPr>
+        <w:jc w:val="right"/>
+        <w:rPr>
+          <w:lang w:val="es-ES"/>
+        </w:rPr>
+      </w:pPr>
+    </w:p>
+    <w:p>
+      <w:pPr>
+        <w:jc w:val="center"/>
+        <w:rPr>
+          <w:b/>
+        </w:rPr>
+      </w:pPr>
+    </w:p>
+    <w:p>
+      <w:pPr>
+        <w:jc w:val="both"/>
+        <w:rPr>
+          <w:rFonts w:ascii="Times New Roman" w:hAnsi="Times New Roman" w:cs="Times New Roman"/>
+          <w:b/>
+          <w:sz w:val="24"/>
+          <w:szCs w:val="24"/>
+        </w:rPr>
+      </w:pPr>
+      <w:r>
+        <w:rPr>
+          <w:rFonts w:ascii="Times New Roman" w:hAnsi="Times New Roman" w:cs="Times New Roman"/>
+          <w:b/>
+          <w:sz w:val="24"/>
+          <w:szCs w:val="24"/>
+        </w:rPr>
+        <w:t>DIAGRAMA DE ACTIVIDAD Y ESTADO</w:t>
+      </w:r>
+    </w:p>
+    <w:p>
+      <w:pPr>
+        <w:pStyle w:val="ListParagraph"/>
+        <w:numPr>
+          <w:ilvl w:val="0"/>
+          <w:numId w:val="4"/>
+        </w:numPr>
+        <w:tabs>
+          <w:tab w:val="left" w:pos="1230"/>
+        </w:tabs>
+        <w:rPr>
+          <w:rFonts w:ascii="Times New Roman" w:hAnsi="Times New Roman" w:cs="Times New Roman"/>
+          <w:b/>
+          <w:sz w:val="24"/>
+          <w:lang w:val="es-ES"/>
+        </w:rPr>
+      </w:pPr>
+      <w:r>
+        <w:rPr>
+          <w:rFonts w:ascii="Times New Roman" w:hAnsi="Times New Roman" w:cs="Times New Roman"/>
+          <w:b/>
+          <w:sz w:val="24"/>
+          <w:lang w:val="es-ES"/>
+        </w:rPr>
+        <w:lastRenderedPageBreak/>
+        <w:t>Diagrama de Actividad</w:t>
+      </w:r>
+      <w:r>
+        <w:rPr>
+          <w:rFonts w:ascii="Times New Roman" w:hAnsi="Times New Roman" w:cs="Times New Roman"/>
+          <w:b/>
+          <w:sz w:val="24"/>
+          <w:lang w:val="es-ES"/>
+        </w:rPr>
+        <w:t xml:space="preserve"> – Realizaciones de Negocio</w:t>
+      </w:r>
+    </w:p>
+    <w:p>
+      <w:pPr>
+        <w:tabs>
+          <w:tab w:val="left" w:pos="1230"/>
+        </w:tabs>
+        <w:rPr>
+          <w:rFonts w:ascii="Times New Roman" w:hAnsi="Times New Roman" w:cs="Times New Roman"/>
+          <w:b/>
+          <w:sz w:val="24"/>
+          <w:lang w:val="es-ES"/>
+        </w:rPr>
+      </w:pPr>
+      <w:r>
+        <w:rPr>
+          <w:noProof/>
+          <w:lang w:eastAsia="es-PE"/>
+        </w:rPr>
+        <w:drawing>
+          <wp:anchor distT="0" distB="0" distL="114300" distR="114300" simplePos="0" relativeHeight="251663360" behindDoc="0" locked="0" layoutInCell="1" allowOverlap="1" wp14:anchorId="0DFBA097" wp14:editId="094C84B5">
+            <wp:simplePos x="0" y="0"/>
+            <wp:positionH relativeFrom="margin">
+              <wp:posOffset>565785</wp:posOffset>
+            </wp:positionH>
+            <wp:positionV relativeFrom="paragraph">
+              <wp:posOffset>6350</wp:posOffset>
+            </wp:positionV>
+            <wp:extent cx="4286250" cy="3429000"/>
+            <wp:effectExtent l="0" t="0" r="0" b="0"/>
+            <wp:wrapThrough wrapText="bothSides">
+              <wp:wrapPolygon edited="0">
+                <wp:start x="0" y="0"/>
+                <wp:lineTo x="0" y="21480"/>
+                <wp:lineTo x="21504" y="21480"/>
+                <wp:lineTo x="21504" y="0"/>
+                <wp:lineTo x="0" y="0"/>
+              </wp:wrapPolygon>
+            </wp:wrapThrough>
+            <wp:docPr id="8" name="Imagen 8"/>
+            <wp:cNvGraphicFramePr>
+              <a:graphicFrameLocks xmlns:a="http://schemas.openxmlformats.org/drawingml/2006/main" noChangeAspect="1"/>
+            </wp:cNvGraphicFramePr>
+            <a:graphic xmlns:a="http://schemas.openxmlformats.org/drawingml/2006/main">
+              <a:graphicData uri="http://schemas.openxmlformats.org/drawingml/2006/picture">
+                <pic:pic xmlns:pic="http://schemas.openxmlformats.org/drawingml/2006/picture">
+                  <pic:nvPicPr>
+                    <pic:cNvPr id="1" name=""/>
+                    <pic:cNvPicPr/>
+                  </pic:nvPicPr>
+                  <pic:blipFill rotWithShape="1">
+                    <a:blip r:embed="rId16">
+                      <a:extLst>
+                        <a:ext uri="{28A0092B-C50C-407E-A947-70E740481C1C}">
+                          <a14:useLocalDpi xmlns:a14="http://schemas.microsoft.com/office/drawing/2010/main" val="0"/>
+                        </a:ext>
+                      </a:extLst>
+                    </a:blip>
+                    <a:srcRect l="737"/>
+                    <a:stretch/>
+                  </pic:blipFill>
+                  <pic:spPr bwMode="auto">
+                    <a:xfrm>
+                      <a:off x="0" y="0"/>
+                      <a:ext cx="4286250" cy="3429000"/>
+                    </a:xfrm>
+                    <a:prstGeom prst="rect">
+                      <a:avLst/>
+                    </a:prstGeom>
+                    <a:ln>
+                      <a:noFill/>
+                    </a:ln>
+                    <a:extLst>
+                      <a:ext uri="{53640926-AAD7-44D8-BBD7-CCE9431645EC}">
+                        <a14:shadowObscured xmlns:a14="http://schemas.microsoft.com/office/drawing/2010/main"/>
+                      </a:ext>
+                    </a:extLst>
+                  </pic:spPr>
+                </pic:pic>
+              </a:graphicData>
+            </a:graphic>
+            <wp14:sizeRelH relativeFrom="page">
+              <wp14:pctWidth>0</wp14:pctWidth>
+            </wp14:sizeRelH>
+            <wp14:sizeRelV relativeFrom="page">
+              <wp14:pctHeight>0</wp14:pctHeight>
+            </wp14:sizeRelV>
+          </wp:anchor>
+        </w:drawing>
+      </w:r>
+    </w:p>
     <w:p/>
+    <w:p/>
+    <w:p/>
+    <w:p/>
+    <w:p/>
+    <w:p/>
+    <w:p/>
+    <w:p/>
+    <w:p/>
+    <w:p/>
+    <w:p/>
+    <w:p>
+      <w:pPr>
+        <w:tabs>
+          <w:tab w:val="left" w:pos="1065"/>
+        </w:tabs>
+      </w:pPr>
+      <w:r>
+        <w:rPr>
+          <w:noProof/>
+          <w:lang w:eastAsia="es-PE"/>
+        </w:rPr>
+        <w:drawing>
+          <wp:anchor distT="0" distB="0" distL="114300" distR="114300" simplePos="0" relativeHeight="251661312" behindDoc="0" locked="0" layoutInCell="1" allowOverlap="1" wp14:anchorId="578BC64B" wp14:editId="284305B9">
+            <wp:simplePos x="0" y="0"/>
+            <wp:positionH relativeFrom="margin">
+              <wp:posOffset>565785</wp:posOffset>
+            </wp:positionH>
+            <wp:positionV relativeFrom="paragraph">
+              <wp:posOffset>238760</wp:posOffset>
+            </wp:positionV>
+            <wp:extent cx="4314190" cy="4229100"/>
+            <wp:effectExtent l="0" t="0" r="0" b="0"/>
+            <wp:wrapTopAndBottom/>
+            <wp:docPr id="14" name="Imagen 14"/>
+            <wp:cNvGraphicFramePr>
+              <a:graphicFrameLocks xmlns:a="http://schemas.openxmlformats.org/drawingml/2006/main" noChangeAspect="1"/>
+            </wp:cNvGraphicFramePr>
+            <a:graphic xmlns:a="http://schemas.openxmlformats.org/drawingml/2006/main">
+              <a:graphicData uri="http://schemas.openxmlformats.org/drawingml/2006/picture">
+                <pic:pic xmlns:pic="http://schemas.openxmlformats.org/drawingml/2006/picture">
+                  <pic:nvPicPr>
+                    <pic:cNvPr id="1" name=""/>
+                    <pic:cNvPicPr/>
+                  </pic:nvPicPr>
+                  <pic:blipFill rotWithShape="1">
+                    <a:blip r:embed="rId17">
+                      <a:extLst>
+                        <a:ext uri="{28A0092B-C50C-407E-A947-70E740481C1C}">
+                          <a14:useLocalDpi xmlns:a14="http://schemas.microsoft.com/office/drawing/2010/main" val="0"/>
+                        </a:ext>
+                      </a:extLst>
+                    </a:blip>
+                    <a:srcRect l="1094"/>
+                    <a:stretch/>
+                  </pic:blipFill>
+                  <pic:spPr bwMode="auto">
+                    <a:xfrm>
+                      <a:off x="0" y="0"/>
+                      <a:ext cx="4314190" cy="4229100"/>
+                    </a:xfrm>
+                    <a:prstGeom prst="rect">
+                      <a:avLst/>
+                    </a:prstGeom>
+                    <a:ln>
+                      <a:noFill/>
+                    </a:ln>
+                    <a:extLst>
+                      <a:ext uri="{53640926-AAD7-44D8-BBD7-CCE9431645EC}">
+                        <a14:shadowObscured xmlns:a14="http://schemas.microsoft.com/office/drawing/2010/main"/>
+                      </a:ext>
+                    </a:extLst>
+                  </pic:spPr>
+                </pic:pic>
+              </a:graphicData>
+            </a:graphic>
+            <wp14:sizeRelH relativeFrom="page">
+              <wp14:pctWidth>0</wp14:pctWidth>
+            </wp14:sizeRelH>
+            <wp14:sizeRelV relativeFrom="page">
+              <wp14:pctHeight>0</wp14:pctHeight>
+            </wp14:sizeRelV>
+          </wp:anchor>
+        </w:drawing>
+      </w:r>
+      <w:r>
+        <w:tab/>
+      </w:r>
+    </w:p>
+    <w:p/>
+    <w:p/>
+    <w:p>
+      <w:r>
+        <w:rPr>
+          <w:noProof/>
+          <w:lang w:eastAsia="es-PE"/>
+        </w:rPr>
+        <w:lastRenderedPageBreak/>
+        <w:drawing>
+          <wp:anchor distT="0" distB="0" distL="114300" distR="114300" simplePos="0" relativeHeight="251662336" behindDoc="0" locked="0" layoutInCell="1" allowOverlap="1" wp14:anchorId="2E3F5D87" wp14:editId="4FF3DD48">
+            <wp:simplePos x="0" y="0"/>
+            <wp:positionH relativeFrom="margin">
+              <wp:posOffset>549275</wp:posOffset>
+            </wp:positionH>
+            <wp:positionV relativeFrom="paragraph">
+              <wp:posOffset>357505</wp:posOffset>
+            </wp:positionV>
+            <wp:extent cx="4849495" cy="3595370"/>
+            <wp:effectExtent l="0" t="0" r="8255" b="5080"/>
+            <wp:wrapTopAndBottom/>
+            <wp:docPr id="11" name="Imagen 11"/>
+            <wp:cNvGraphicFramePr>
+              <a:graphicFrameLocks xmlns:a="http://schemas.openxmlformats.org/drawingml/2006/main" noChangeAspect="1"/>
+            </wp:cNvGraphicFramePr>
+            <a:graphic xmlns:a="http://schemas.openxmlformats.org/drawingml/2006/main">
+              <a:graphicData uri="http://schemas.openxmlformats.org/drawingml/2006/picture">
+                <pic:pic xmlns:pic="http://schemas.openxmlformats.org/drawingml/2006/picture">
+                  <pic:nvPicPr>
+                    <pic:cNvPr id="1" name=""/>
+                    <pic:cNvPicPr/>
+                  </pic:nvPicPr>
+                  <pic:blipFill rotWithShape="1">
+                    <a:blip r:embed="rId18">
+                      <a:extLst>
+                        <a:ext uri="{28A0092B-C50C-407E-A947-70E740481C1C}">
+                          <a14:useLocalDpi xmlns:a14="http://schemas.microsoft.com/office/drawing/2010/main" val="0"/>
+                        </a:ext>
+                      </a:extLst>
+                    </a:blip>
+                    <a:srcRect l="652"/>
+                    <a:stretch/>
+                  </pic:blipFill>
+                  <pic:spPr bwMode="auto">
+                    <a:xfrm>
+                      <a:off x="0" y="0"/>
+                      <a:ext cx="4849495" cy="3595370"/>
+                    </a:xfrm>
+                    <a:prstGeom prst="rect">
+                      <a:avLst/>
+                    </a:prstGeom>
+                    <a:ln>
+                      <a:noFill/>
+                    </a:ln>
+                    <a:extLst>
+                      <a:ext uri="{53640926-AAD7-44D8-BBD7-CCE9431645EC}">
+                        <a14:shadowObscured xmlns:a14="http://schemas.microsoft.com/office/drawing/2010/main"/>
+                      </a:ext>
+                    </a:extLst>
+                  </pic:spPr>
+                </pic:pic>
+              </a:graphicData>
+            </a:graphic>
+            <wp14:sizeRelH relativeFrom="page">
+              <wp14:pctWidth>0</wp14:pctWidth>
+            </wp14:sizeRelH>
+            <wp14:sizeRelV relativeFrom="page">
+              <wp14:pctHeight>0</wp14:pctHeight>
+            </wp14:sizeRelV>
+          </wp:anchor>
+        </w:drawing>
+      </w:r>
+    </w:p>
+    <w:p>
+      <w:pPr>
+        <w:ind w:firstLine="708"/>
+      </w:pPr>
+    </w:p>
+    <w:p>
+      <w:pPr>
+        <w:pStyle w:val="ListParagraph"/>
+        <w:numPr>
+          <w:ilvl w:val="0"/>
+          <w:numId w:val="4"/>
+        </w:numPr>
+        <w:rPr>
+          <w:rFonts w:ascii="Times New Roman" w:hAnsi="Times New Roman" w:cs="Times New Roman"/>
+          <w:b/>
+          <w:sz w:val="24"/>
+          <w:lang w:val="es-ES"/>
+        </w:rPr>
+      </w:pPr>
+      <w:r>
+        <w:rPr>
+          <w:rFonts w:ascii="Times New Roman" w:hAnsi="Times New Roman" w:cs="Times New Roman"/>
+          <w:b/>
+          <w:sz w:val="24"/>
+          <w:lang w:val="es-ES"/>
+        </w:rPr>
+        <w:t>Diagrama de máquina de estado –</w:t>
+      </w:r>
+      <w:r>
+        <w:rPr>
+          <w:rFonts w:ascii="Times New Roman" w:hAnsi="Times New Roman" w:cs="Times New Roman"/>
+          <w:b/>
+          <w:sz w:val="24"/>
+          <w:lang w:val="es-ES"/>
+        </w:rPr>
+        <w:t xml:space="preserve"> </w:t>
+      </w:r>
+      <w:r>
+        <w:rPr>
+          <w:rFonts w:ascii="Times New Roman" w:hAnsi="Times New Roman" w:cs="Times New Roman"/>
+          <w:b/>
+          <w:sz w:val="24"/>
+          <w:lang w:val="es-ES"/>
+        </w:rPr>
+        <w:t>Entidades de Negocio</w:t>
+      </w:r>
+    </w:p>
+    <w:p>
+      <w:pPr>
+        <w:ind w:firstLine="708"/>
+      </w:pPr>
+    </w:p>
+    <w:p>
+      <w:pPr>
+        <w:ind w:firstLine="708"/>
+      </w:pPr>
+      <w:r>
+        <w:rPr>
+          <w:noProof/>
+          <w:lang w:eastAsia="es-PE"/>
+        </w:rPr>
+        <w:drawing>
+          <wp:anchor distT="0" distB="0" distL="114300" distR="114300" simplePos="0" relativeHeight="251660288" behindDoc="0" locked="0" layoutInCell="1" allowOverlap="1" wp14:anchorId="597CF9CF" wp14:editId="2A884E32">
+            <wp:simplePos x="0" y="0"/>
+            <wp:positionH relativeFrom="margin">
+              <wp:posOffset>525780</wp:posOffset>
+            </wp:positionH>
+            <wp:positionV relativeFrom="paragraph">
+              <wp:posOffset>321945</wp:posOffset>
+            </wp:positionV>
+            <wp:extent cx="4876800" cy="2371725"/>
+            <wp:effectExtent l="0" t="0" r="0" b="9525"/>
+            <wp:wrapTopAndBottom/>
+            <wp:docPr id="15" name="Imagen 15"/>
+            <wp:cNvGraphicFramePr>
+              <a:graphicFrameLocks xmlns:a="http://schemas.openxmlformats.org/drawingml/2006/main" noChangeAspect="1"/>
+            </wp:cNvGraphicFramePr>
+            <a:graphic xmlns:a="http://schemas.openxmlformats.org/drawingml/2006/main">
+              <a:graphicData uri="http://schemas.openxmlformats.org/drawingml/2006/picture">
+                <pic:pic xmlns:pic="http://schemas.openxmlformats.org/drawingml/2006/picture">
+                  <pic:nvPicPr>
+                    <pic:cNvPr id="1" name=""/>
+                    <pic:cNvPicPr/>
+                  </pic:nvPicPr>
+                  <pic:blipFill rotWithShape="1">
+                    <a:blip r:embed="rId19">
+                      <a:extLst>
+                        <a:ext uri="{28A0092B-C50C-407E-A947-70E740481C1C}">
+                          <a14:useLocalDpi xmlns:a14="http://schemas.microsoft.com/office/drawing/2010/main" val="0"/>
+                        </a:ext>
+                      </a:extLst>
+                    </a:blip>
+                    <a:srcRect l="809"/>
+                    <a:stretch/>
+                  </pic:blipFill>
+                  <pic:spPr bwMode="auto">
+                    <a:xfrm>
+                      <a:off x="0" y="0"/>
+                      <a:ext cx="4876800" cy="2371725"/>
+                    </a:xfrm>
+                    <a:prstGeom prst="rect">
+                      <a:avLst/>
+                    </a:prstGeom>
+                    <a:ln>
+                      <a:noFill/>
+                    </a:ln>
+                    <a:extLst>
+                      <a:ext uri="{53640926-AAD7-44D8-BBD7-CCE9431645EC}">
+                        <a14:shadowObscured xmlns:a14="http://schemas.microsoft.com/office/drawing/2010/main"/>
+                      </a:ext>
+                    </a:extLst>
+                  </pic:spPr>
+                </pic:pic>
+              </a:graphicData>
+            </a:graphic>
+            <wp14:sizeRelH relativeFrom="page">
+              <wp14:pctWidth>0</wp14:pctWidth>
+            </wp14:sizeRelH>
+            <wp14:sizeRelV relativeFrom="page">
+              <wp14:pctHeight>0</wp14:pctHeight>
+            </wp14:sizeRelV>
+          </wp:anchor>
+        </w:drawing>
+      </w:r>
+    </w:p>
+    <w:p/>
+    <w:p/>
+    <w:p>
+      <w:pPr>
+        <w:ind w:firstLine="708"/>
+      </w:pPr>
+    </w:p>
+    <w:p/>
+    <w:p/>
+    <w:p/>
+    <w:p>
+      <w:r>
+        <w:rPr>
+          <w:noProof/>
+          <w:lang w:eastAsia="es-PE"/>
+        </w:rPr>
+        <w:drawing>
+          <wp:anchor distT="0" distB="0" distL="114300" distR="114300" simplePos="0" relativeHeight="251664384" behindDoc="0" locked="0" layoutInCell="1" allowOverlap="1" wp14:anchorId="4A2C9F64" wp14:editId="2CEBA741">
+            <wp:simplePos x="0" y="0"/>
+            <wp:positionH relativeFrom="margin">
+              <wp:posOffset>740410</wp:posOffset>
+            </wp:positionH>
+            <wp:positionV relativeFrom="paragraph">
+              <wp:posOffset>8255</wp:posOffset>
+            </wp:positionV>
+            <wp:extent cx="4655820" cy="2355215"/>
+            <wp:effectExtent l="0" t="0" r="0" b="6985"/>
+            <wp:wrapThrough wrapText="bothSides">
+              <wp:wrapPolygon edited="0">
+                <wp:start x="0" y="0"/>
+                <wp:lineTo x="0" y="21489"/>
+                <wp:lineTo x="21476" y="21489"/>
+                <wp:lineTo x="21476" y="0"/>
+                <wp:lineTo x="0" y="0"/>
+              </wp:wrapPolygon>
+            </wp:wrapThrough>
+            <wp:docPr id="16" name="Imagen 16"/>
+            <wp:cNvGraphicFramePr>
+              <a:graphicFrameLocks xmlns:a="http://schemas.openxmlformats.org/drawingml/2006/main" noChangeAspect="1"/>
+            </wp:cNvGraphicFramePr>
+            <a:graphic xmlns:a="http://schemas.openxmlformats.org/drawingml/2006/main">
+              <a:graphicData uri="http://schemas.openxmlformats.org/drawingml/2006/picture">
+                <pic:pic xmlns:pic="http://schemas.openxmlformats.org/drawingml/2006/picture">
+                  <pic:nvPicPr>
+                    <pic:cNvPr id="1" name=""/>
+                    <pic:cNvPicPr/>
+                  </pic:nvPicPr>
+                  <pic:blipFill rotWithShape="1">
+                    <a:blip r:embed="rId20">
+                      <a:extLst>
+                        <a:ext uri="{28A0092B-C50C-407E-A947-70E740481C1C}">
+                          <a14:useLocalDpi xmlns:a14="http://schemas.microsoft.com/office/drawing/2010/main" val="0"/>
+                        </a:ext>
+                      </a:extLst>
+                    </a:blip>
+                    <a:srcRect l="509"/>
+                    <a:stretch/>
+                  </pic:blipFill>
+                  <pic:spPr bwMode="auto">
+                    <a:xfrm>
+                      <a:off x="0" y="0"/>
+                      <a:ext cx="4655820" cy="2355215"/>
+                    </a:xfrm>
+                    <a:prstGeom prst="rect">
+                      <a:avLst/>
+                    </a:prstGeom>
+                    <a:ln>
+                      <a:noFill/>
+                    </a:ln>
+                    <a:extLst>
+                      <a:ext uri="{53640926-AAD7-44D8-BBD7-CCE9431645EC}">
+                        <a14:shadowObscured xmlns:a14="http://schemas.microsoft.com/office/drawing/2010/main"/>
+                      </a:ext>
+                    </a:extLst>
+                  </pic:spPr>
+                </pic:pic>
+              </a:graphicData>
+            </a:graphic>
+            <wp14:sizeRelH relativeFrom="page">
+              <wp14:pctWidth>0</wp14:pctWidth>
+            </wp14:sizeRelH>
+            <wp14:sizeRelV relativeFrom="page">
+              <wp14:pctHeight>0</wp14:pctHeight>
+            </wp14:sizeRelV>
+          </wp:anchor>
+        </w:drawing>
+      </w:r>
+    </w:p>
+    <w:p/>
+    <w:p/>
+    <w:p/>
+    <w:p/>
+    <w:p/>
+    <w:p>
+      <w:pPr>
+        <w:rPr>
+          <w:lang w:val="es-ES"/>
+        </w:rPr>
+      </w:pPr>
+    </w:p>
+    <w:p>
+      <w:pPr>
+        <w:rPr>
+          <w:lang w:val="es-ES"/>
+        </w:rPr>
+      </w:pPr>
+    </w:p>
+    <w:p>
+      <w:pPr>
+        <w:rPr>
+          <w:lang w:val="es-ES"/>
+        </w:rPr>
+      </w:pPr>
+    </w:p>
+    <w:p>
+      <w:pPr>
+        <w:rPr>
+          <w:lang w:val="es-ES"/>
+        </w:rPr>
+      </w:pPr>
+    </w:p>
+    <w:p>
+      <w:pPr>
+        <w:rPr>
+          <w:lang w:val="es-ES"/>
+        </w:rPr>
+      </w:pPr>
+    </w:p>
+    <w:p>
+      <w:pPr>
+        <w:rPr>
+          <w:lang w:val="es-ES"/>
+        </w:rPr>
+      </w:pPr>
+    </w:p>
+    <w:p>
+      <w:pPr>
+        <w:rPr>
+          <w:lang w:val="es-ES"/>
+        </w:rPr>
+      </w:pPr>
+    </w:p>
+    <w:p>
+      <w:pPr>
+        <w:rPr>
+          <w:lang w:val="es-ES"/>
+        </w:rPr>
+      </w:pPr>
+    </w:p>
+    <w:p>
+      <w:pPr>
+        <w:rPr>
+          <w:lang w:val="es-ES"/>
+        </w:rPr>
+      </w:pPr>
+    </w:p>
+    <w:p>
+      <w:pPr>
+        <w:rPr>
+          <w:lang w:val="es-ES"/>
+        </w:rPr>
+      </w:pPr>
+    </w:p>
+    <w:p>
+      <w:pPr>
+        <w:rPr>
+          <w:lang w:val="es-ES"/>
+        </w:rPr>
+      </w:pPr>
+    </w:p>
+    <w:p>
+      <w:pPr>
+        <w:rPr>
+          <w:lang w:val="es-ES"/>
+        </w:rPr>
+      </w:pPr>
+    </w:p>
+    <w:p>
+      <w:pPr>
+        <w:rPr>
+          <w:lang w:val="es-ES"/>
+        </w:rPr>
+      </w:pPr>
+    </w:p>
+    <w:p>
+      <w:pPr>
+        <w:rPr>
+          <w:lang w:val="es-ES"/>
+        </w:rPr>
+      </w:pPr>
+    </w:p>
+    <w:p>
+      <w:pPr>
+        <w:rPr>
+          <w:lang w:val="es-ES"/>
+        </w:rPr>
+      </w:pPr>
+    </w:p>
+    <w:p>
+      <w:pPr>
+        <w:rPr>
+          <w:lang w:val="es-ES"/>
+        </w:rPr>
+      </w:pPr>
+    </w:p>
+    <w:p>
+      <w:pPr>
+        <w:rPr>
+          <w:lang w:val="es-ES"/>
+        </w:rPr>
+      </w:pPr>
+    </w:p>
+    <w:p>
+      <w:pPr>
+        <w:rPr>
+          <w:lang w:val="es-ES"/>
+        </w:rPr>
+      </w:pPr>
+    </w:p>
+    <w:p>
+      <w:pPr>
+        <w:rPr>
+          <w:lang w:val="es-ES"/>
+        </w:rPr>
+      </w:pPr>
+    </w:p>
+    <w:p>
+      <w:pPr>
+        <w:rPr>
+          <w:lang w:val="es-ES"/>
+        </w:rPr>
+      </w:pPr>
+    </w:p>
+    <w:p>
+      <w:pPr>
+        <w:rPr>
+          <w:lang w:val="es-ES"/>
+        </w:rPr>
+      </w:pPr>
+    </w:p>
+    <w:p>
+      <w:pPr>
+        <w:rPr>
+          <w:lang w:val="es-ES"/>
+        </w:rPr>
+      </w:pPr>
+    </w:p>
+    <w:p>
+      <w:pPr>
+        <w:rPr>
+          <w:rFonts w:ascii="Times New Roman" w:hAnsi="Times New Roman" w:cs="Times New Roman"/>
+          <w:b/>
+          <w:sz w:val="32"/>
+          <w:szCs w:val="28"/>
+        </w:rPr>
+      </w:pPr>
+      <w:r>
+        <w:rPr>
+          <w:rFonts w:ascii="Times New Roman" w:hAnsi="Times New Roman" w:cs="Times New Roman"/>
+          <w:b/>
+          <w:sz w:val="28"/>
+          <w:szCs w:val="24"/>
+        </w:rPr>
+        <w:t xml:space="preserve">         </w:t>
+      </w:r>
+      <w:r>
+        <w:rPr>
+          <w:rFonts w:ascii="Times New Roman" w:hAnsi="Times New Roman" w:cs="Times New Roman"/>
+          <w:b/>
+          <w:sz w:val="32"/>
+          <w:szCs w:val="28"/>
+        </w:rPr>
+        <w:t xml:space="preserve">Caso Digital </w:t>
+      </w:r>
+      <w:proofErr w:type="spellStart"/>
+      <w:r>
+        <w:rPr>
+          <w:rFonts w:ascii="Times New Roman" w:hAnsi="Times New Roman" w:cs="Times New Roman"/>
+          <w:b/>
+          <w:sz w:val="32"/>
+          <w:szCs w:val="28"/>
+        </w:rPr>
+        <w:t>Copier</w:t>
+      </w:r>
+      <w:proofErr w:type="spellEnd"/>
+      <w:r>
+        <w:rPr>
+          <w:rFonts w:ascii="Times New Roman" w:hAnsi="Times New Roman" w:cs="Times New Roman"/>
+          <w:b/>
+          <w:sz w:val="32"/>
+          <w:szCs w:val="28"/>
+        </w:rPr>
+        <w:t xml:space="preserve"> S.A.C.</w:t>
+      </w:r>
+    </w:p>
+    <w:p>
+      <w:pPr>
+        <w:pStyle w:val="Default"/>
+        <w:jc w:val="both"/>
+      </w:pPr>
+    </w:p>
+    <w:p>
+      <w:pPr>
+        <w:pStyle w:val="Default"/>
+        <w:jc w:val="both"/>
+      </w:pPr>
+      <w:r>
+        <w:lastRenderedPageBreak/>
+        <w:t xml:space="preserve">Digital </w:t>
+      </w:r>
+      <w:proofErr w:type="spellStart"/>
+      <w:r>
+        <w:t>Copier</w:t>
+      </w:r>
+      <w:proofErr w:type="spellEnd"/>
+      <w:r>
+        <w:t xml:space="preserve"> es una empresa que se dedica a la venta de insumos, repuestos y máquinas fotocopiadoras a nivel nacional. Inicia sus actividades de servicio en julio de 2008 con sucursal en la ciudad de Lima, distrito de Independencia. En el año 2014 la feria SRL se convierte en uno de sus principales proveedores. </w:t>
+      </w:r>
+    </w:p>
+    <w:p>
+      <w:pPr>
+        <w:pStyle w:val="Default"/>
+        <w:jc w:val="both"/>
+      </w:pPr>
+    </w:p>
+    <w:p>
+      <w:pPr>
+        <w:jc w:val="both"/>
+        <w:rPr>
+          <w:rFonts w:ascii="Times New Roman" w:hAnsi="Times New Roman" w:cs="Times New Roman"/>
+          <w:sz w:val="24"/>
+          <w:szCs w:val="24"/>
+        </w:rPr>
+      </w:pPr>
+      <w:r>
+        <w:rPr>
+          <w:rFonts w:ascii="Times New Roman" w:hAnsi="Times New Roman" w:cs="Times New Roman"/>
+          <w:b/>
+          <w:bCs/>
+          <w:sz w:val="24"/>
+          <w:szCs w:val="24"/>
+        </w:rPr>
+        <w:t>Misión:</w:t>
+      </w:r>
+      <w:r>
+        <w:rPr>
+          <w:rFonts w:ascii="Times New Roman" w:hAnsi="Times New Roman" w:cs="Times New Roman"/>
+          <w:sz w:val="24"/>
+          <w:szCs w:val="24"/>
+        </w:rPr>
+        <w:t xml:space="preserve"> Brindar calidad enfocada en la satisfacción total de nuestros clientes con equipos de fotocopiado de alto, mediano y bajo volumen de impresión y copiado.</w:t>
+      </w:r>
+    </w:p>
+    <w:p>
+      <w:pPr>
+        <w:jc w:val="both"/>
+        <w:rPr>
+          <w:rFonts w:ascii="Times New Roman" w:hAnsi="Times New Roman" w:cs="Times New Roman"/>
+          <w:sz w:val="24"/>
+          <w:szCs w:val="24"/>
+        </w:rPr>
+      </w:pPr>
+      <w:r>
+        <w:rPr>
+          <w:rFonts w:ascii="Times New Roman" w:hAnsi="Times New Roman" w:cs="Times New Roman"/>
+          <w:b/>
+          <w:bCs/>
+          <w:sz w:val="24"/>
+          <w:szCs w:val="24"/>
+        </w:rPr>
+        <w:t>Visión:</w:t>
+      </w:r>
+      <w:r>
+        <w:rPr>
+          <w:rFonts w:ascii="Times New Roman" w:hAnsi="Times New Roman" w:cs="Times New Roman"/>
+          <w:sz w:val="24"/>
+          <w:szCs w:val="24"/>
+        </w:rPr>
+        <w:t xml:space="preserve"> Ser una empresa rentable que brinde servicios integrales de confianza, con una amplia cartera de clientes que tengan la plena satisfacción de haber recibido el mejor trato y calidad a través de nuestros servicios personalizados y productos. </w:t>
+      </w:r>
+    </w:p>
+    <w:p>
+      <w:pPr>
+        <w:pStyle w:val="Default"/>
+        <w:jc w:val="both"/>
+      </w:pPr>
+      <w:r>
+        <w:t>La empresa en los últimos años ha logrado importantes clientes y ha ido aumentado sus ventas de manera considerable. Sin embargo, el gerente de la empresa se encuentra alarmado debido a que sus flujos de venta no están siendo gestionados de manera correcta y esto ha provocado que tenga problemas con algunos clientes y entregas tardías, generando pérdidas económicas significativas.</w:t>
+      </w:r>
+    </w:p>
+    <w:p>
+      <w:pPr>
+        <w:pStyle w:val="Default"/>
+        <w:jc w:val="both"/>
+      </w:pPr>
+    </w:p>
+    <w:p>
+      <w:pPr>
+        <w:pStyle w:val="Default"/>
+        <w:jc w:val="both"/>
+      </w:pPr>
+    </w:p>
+    <w:tbl>
+      <w:tblPr>
+        <w:tblStyle w:val="GridTable5Dark-Accent1"/>
+        <w:tblW w:w="0" w:type="auto"/>
+        <w:tblInd w:w="0" w:type="dxa"/>
+        <w:tblLook w:val="04A0" w:firstRow="1" w:lastRow="0" w:firstColumn="1" w:lastColumn="0" w:noHBand="0" w:noVBand="1"/>
+      </w:tblPr>
+      <w:tblGrid>
+        <w:gridCol w:w="2964"/>
+        <w:gridCol w:w="5510"/>
+      </w:tblGrid>
+      <w:tr>
+        <w:trPr>
+          <w:cnfStyle w:val="100000000000" w:firstRow="1" w:lastRow="0" w:firstColumn="0" w:lastColumn="0" w:oddVBand="0" w:evenVBand="0" w:oddHBand="0" w:evenHBand="0" w:firstRowFirstColumn="0" w:firstRowLastColumn="0" w:lastRowFirstColumn="0" w:lastRowLastColumn="0"/>
+          <w:trHeight w:val="607"/>
+        </w:trPr>
+        <w:tc>
+          <w:tcPr>
+            <w:cnfStyle w:val="001000000000" w:firstRow="0" w:lastRow="0" w:firstColumn="1" w:lastColumn="0" w:oddVBand="0" w:evenVBand="0" w:oddHBand="0" w:evenHBand="0" w:firstRowFirstColumn="0" w:firstRowLastColumn="0" w:lastRowFirstColumn="0" w:lastRowLastColumn="0"/>
+            <w:tcW w:w="2972" w:type="dxa"/>
+            <w:tcBorders>
+              <w:top w:val="double" w:sz="4" w:space="0" w:color="4472C4" w:themeColor="accent1"/>
+              <w:left w:val="double" w:sz="4" w:space="0" w:color="4472C4" w:themeColor="accent1"/>
+              <w:bottom w:val="double" w:sz="4" w:space="0" w:color="4472C4" w:themeColor="accent1"/>
+              <w:right w:val="double" w:sz="4" w:space="0" w:color="4472C4" w:themeColor="accent1"/>
+            </w:tcBorders>
+            <w:shd w:val="clear" w:color="auto" w:fill="2F5496" w:themeFill="accent1" w:themeFillShade="BF"/>
+            <w:vAlign w:val="center"/>
+            <w:hideMark/>
+          </w:tcPr>
+          <w:p>
+            <w:pPr>
+              <w:pStyle w:val="Default"/>
+              <w:rPr>
+                <w:color w:val="FFFFFF" w:themeColor="background1"/>
+                <w:sz w:val="22"/>
+                <w:szCs w:val="22"/>
+              </w:rPr>
+            </w:pPr>
+            <w:bookmarkStart w:id="1" w:name="_Hlk11625286"/>
+            <w:r>
+              <w:rPr>
+                <w:color w:val="FFFFFF" w:themeColor="background1"/>
+                <w:sz w:val="22"/>
+                <w:szCs w:val="22"/>
+              </w:rPr>
+              <w:t>El problema de</w:t>
+            </w:r>
+          </w:p>
+        </w:tc>
+        <w:tc>
+          <w:tcPr>
+            <w:tcW w:w="5522" w:type="dxa"/>
+            <w:tcBorders>
+              <w:top w:val="double" w:sz="4" w:space="0" w:color="4472C4" w:themeColor="accent1"/>
+              <w:left w:val="double" w:sz="4" w:space="0" w:color="4472C4" w:themeColor="accent1"/>
+              <w:bottom w:val="double" w:sz="4" w:space="0" w:color="4472C4" w:themeColor="accent1"/>
+              <w:right w:val="double" w:sz="4" w:space="0" w:color="4472C4" w:themeColor="accent1"/>
+            </w:tcBorders>
+            <w:shd w:val="clear" w:color="auto" w:fill="FFFFFF" w:themeFill="background1"/>
+            <w:vAlign w:val="center"/>
+            <w:hideMark/>
+          </w:tcPr>
+          <w:p>
+            <w:pPr>
+              <w:pStyle w:val="Default"/>
+              <w:cnfStyle w:val="100000000000" w:firstRow="1" w:lastRow="0" w:firstColumn="0" w:lastColumn="0" w:oddVBand="0" w:evenVBand="0" w:oddHBand="0" w:evenHBand="0" w:firstRowFirstColumn="0" w:firstRowLastColumn="0" w:lastRowFirstColumn="0" w:lastRowLastColumn="0"/>
+              <w:rPr>
+                <w:sz w:val="22"/>
+                <w:szCs w:val="22"/>
+              </w:rPr>
+            </w:pPr>
+            <w:r>
+              <w:rPr>
+                <w:b w:val="0"/>
+                <w:bCs w:val="0"/>
+                <w:sz w:val="22"/>
+                <w:szCs w:val="22"/>
+              </w:rPr>
+              <w:t xml:space="preserve">Ineficiente gestión en el proceso de ventas </w:t>
+            </w:r>
+          </w:p>
+        </w:tc>
+      </w:tr>
+      <w:tr>
+        <w:trPr>
+          <w:cnfStyle w:val="000000100000" w:firstRow="0" w:lastRow="0" w:firstColumn="0" w:lastColumn="0" w:oddVBand="0" w:evenVBand="0" w:oddHBand="1" w:evenHBand="0" w:firstRowFirstColumn="0" w:firstRowLastColumn="0" w:lastRowFirstColumn="0" w:lastRowLastColumn="0"/>
+          <w:trHeight w:val="701"/>
+        </w:trPr>
+        <w:tc>
+          <w:tcPr>
+            <w:cnfStyle w:val="001000000000" w:firstRow="0" w:lastRow="0" w:firstColumn="1" w:lastColumn="0" w:oddVBand="0" w:evenVBand="0" w:oddHBand="0" w:evenHBand="0" w:firstRowFirstColumn="0" w:firstRowLastColumn="0" w:lastRowFirstColumn="0" w:lastRowLastColumn="0"/>
+            <w:tcW w:w="2972" w:type="dxa"/>
+            <w:tcBorders>
+              <w:top w:val="double" w:sz="4" w:space="0" w:color="4472C4" w:themeColor="accent1"/>
+              <w:left w:val="double" w:sz="4" w:space="0" w:color="4472C4" w:themeColor="accent1"/>
+              <w:bottom w:val="double" w:sz="4" w:space="0" w:color="4472C4" w:themeColor="accent1"/>
+              <w:right w:val="double" w:sz="4" w:space="0" w:color="4472C4" w:themeColor="accent1"/>
+            </w:tcBorders>
+            <w:shd w:val="clear" w:color="auto" w:fill="2F5496" w:themeFill="accent1" w:themeFillShade="BF"/>
+            <w:vAlign w:val="center"/>
+            <w:hideMark/>
+          </w:tcPr>
+          <w:p>
+            <w:pPr>
+              <w:pStyle w:val="Default"/>
+              <w:rPr>
+                <w:b w:val="0"/>
+                <w:bCs w:val="0"/>
+                <w:color w:val="FFFFFF" w:themeColor="background1"/>
+                <w:sz w:val="22"/>
+                <w:szCs w:val="22"/>
+              </w:rPr>
+            </w:pPr>
+            <w:r>
+              <w:rPr>
+                <w:color w:val="FFFFFF" w:themeColor="background1"/>
+                <w:sz w:val="22"/>
+                <w:szCs w:val="22"/>
+              </w:rPr>
+              <w:t>Afecta a</w:t>
+            </w:r>
+          </w:p>
+        </w:tc>
+        <w:tc>
+          <w:tcPr>
+            <w:tcW w:w="5522" w:type="dxa"/>
+            <w:tcBorders>
+              <w:top w:val="double" w:sz="4" w:space="0" w:color="4472C4" w:themeColor="accent1"/>
+              <w:left w:val="double" w:sz="4" w:space="0" w:color="4472C4" w:themeColor="accent1"/>
+              <w:bottom w:val="double" w:sz="4" w:space="0" w:color="4472C4" w:themeColor="accent1"/>
+              <w:right w:val="double" w:sz="4" w:space="0" w:color="4472C4" w:themeColor="accent1"/>
+            </w:tcBorders>
+            <w:shd w:val="clear" w:color="auto" w:fill="FFFFFF" w:themeFill="background1"/>
+            <w:vAlign w:val="center"/>
+            <w:hideMark/>
+          </w:tcPr>
+          <w:p>
+            <w:pPr>
+              <w:pStyle w:val="Default"/>
+              <w:cnfStyle w:val="000000100000" w:firstRow="0" w:lastRow="0" w:firstColumn="0" w:lastColumn="0" w:oddVBand="0" w:evenVBand="0" w:oddHBand="1" w:evenHBand="0" w:firstRowFirstColumn="0" w:firstRowLastColumn="0" w:lastRowFirstColumn="0" w:lastRowLastColumn="0"/>
+              <w:rPr>
+                <w:sz w:val="22"/>
+                <w:szCs w:val="22"/>
+              </w:rPr>
+            </w:pPr>
+            <w:r>
+              <w:rPr>
+                <w:sz w:val="22"/>
+                <w:szCs w:val="22"/>
+              </w:rPr>
+              <w:t>Ventas, finanzas.</w:t>
+            </w:r>
+          </w:p>
+        </w:tc>
+      </w:tr>
+      <w:tr>
+        <w:trPr>
+          <w:trHeight w:val="1142"/>
+        </w:trPr>
+        <w:tc>
+          <w:tcPr>
+            <w:cnfStyle w:val="001000000000" w:firstRow="0" w:lastRow="0" w:firstColumn="1" w:lastColumn="0" w:oddVBand="0" w:evenVBand="0" w:oddHBand="0" w:evenHBand="0" w:firstRowFirstColumn="0" w:firstRowLastColumn="0" w:lastRowFirstColumn="0" w:lastRowLastColumn="0"/>
+            <w:tcW w:w="2972" w:type="dxa"/>
+            <w:tcBorders>
+              <w:top w:val="double" w:sz="4" w:space="0" w:color="4472C4" w:themeColor="accent1"/>
+              <w:left w:val="double" w:sz="4" w:space="0" w:color="4472C4" w:themeColor="accent1"/>
+              <w:bottom w:val="double" w:sz="4" w:space="0" w:color="4472C4" w:themeColor="accent1"/>
+              <w:right w:val="double" w:sz="4" w:space="0" w:color="4472C4" w:themeColor="accent1"/>
+            </w:tcBorders>
+            <w:shd w:val="clear" w:color="auto" w:fill="2F5496" w:themeFill="accent1" w:themeFillShade="BF"/>
+            <w:hideMark/>
+          </w:tcPr>
+          <w:p>
+            <w:pPr>
+              <w:pStyle w:val="Default"/>
+              <w:rPr>
+                <w:color w:val="FFFFFF" w:themeColor="background1"/>
+                <w:sz w:val="22"/>
+                <w:szCs w:val="22"/>
+              </w:rPr>
+            </w:pPr>
+            <w:r>
+              <w:rPr>
+                <w:color w:val="FFFFFF" w:themeColor="background1"/>
+                <w:sz w:val="22"/>
+                <w:szCs w:val="22"/>
+              </w:rPr>
+              <w:t>Cuyo impacto es</w:t>
+            </w:r>
+          </w:p>
+        </w:tc>
+        <w:tc>
+          <w:tcPr>
+            <w:tcW w:w="5522" w:type="dxa"/>
+            <w:tcBorders>
+              <w:top w:val="double" w:sz="4" w:space="0" w:color="4472C4" w:themeColor="accent1"/>
+              <w:left w:val="double" w:sz="4" w:space="0" w:color="4472C4" w:themeColor="accent1"/>
+              <w:bottom w:val="double" w:sz="4" w:space="0" w:color="4472C4" w:themeColor="accent1"/>
+              <w:right w:val="double" w:sz="4" w:space="0" w:color="4472C4" w:themeColor="accent1"/>
+            </w:tcBorders>
+            <w:shd w:val="clear" w:color="auto" w:fill="FFFFFF" w:themeFill="background1"/>
+            <w:vAlign w:val="center"/>
+            <w:hideMark/>
+          </w:tcPr>
+          <w:p>
+            <w:pPr>
+              <w:pStyle w:val="Default"/>
+              <w:cnfStyle w:val="000000000000" w:firstRow="0" w:lastRow="0" w:firstColumn="0" w:lastColumn="0" w:oddVBand="0" w:evenVBand="0" w:oddHBand="0" w:evenHBand="0" w:firstRowFirstColumn="0" w:firstRowLastColumn="0" w:lastRowFirstColumn="0" w:lastRowLastColumn="0"/>
+              <w:rPr>
+                <w:sz w:val="22"/>
+                <w:szCs w:val="22"/>
+              </w:rPr>
+            </w:pPr>
+            <w:r>
+              <w:rPr>
+                <w:sz w:val="22"/>
+                <w:szCs w:val="22"/>
+              </w:rPr>
+              <w:t>La demora en la realización del proceso de venta a los clientes. La emisión de comprobantes de pago aumenta la posibilidad de cometer errores en el cálculo de los costos, generando pérdidas.</w:t>
+            </w:r>
+          </w:p>
+        </w:tc>
+      </w:tr>
+      <w:tr>
+        <w:trPr>
+          <w:cnfStyle w:val="000000100000" w:firstRow="0" w:lastRow="0" w:firstColumn="0" w:lastColumn="0" w:oddVBand="0" w:evenVBand="0" w:oddHBand="1" w:evenHBand="0" w:firstRowFirstColumn="0" w:firstRowLastColumn="0" w:lastRowFirstColumn="0" w:lastRowLastColumn="0"/>
+          <w:trHeight w:val="4213"/>
+        </w:trPr>
+        <w:tc>
+          <w:tcPr>
+            <w:cnfStyle w:val="001000000000" w:firstRow="0" w:lastRow="0" w:firstColumn="1" w:lastColumn="0" w:oddVBand="0" w:evenVBand="0" w:oddHBand="0" w:evenHBand="0" w:firstRowFirstColumn="0" w:firstRowLastColumn="0" w:lastRowFirstColumn="0" w:lastRowLastColumn="0"/>
+            <w:tcW w:w="2972" w:type="dxa"/>
+            <w:tcBorders>
+              <w:top w:val="double" w:sz="4" w:space="0" w:color="4472C4" w:themeColor="accent1"/>
+              <w:left w:val="double" w:sz="4" w:space="0" w:color="4472C4" w:themeColor="accent1"/>
+              <w:bottom w:val="double" w:sz="4" w:space="0" w:color="4472C4" w:themeColor="accent1"/>
+              <w:right w:val="double" w:sz="4" w:space="0" w:color="4472C4" w:themeColor="accent1"/>
+            </w:tcBorders>
+            <w:shd w:val="clear" w:color="auto" w:fill="2F5496" w:themeFill="accent1" w:themeFillShade="BF"/>
+            <w:hideMark/>
+          </w:tcPr>
+          <w:p>
+            <w:pPr>
+              <w:pStyle w:val="Default"/>
+              <w:rPr>
+                <w:color w:val="FFFFFF" w:themeColor="background1"/>
+                <w:sz w:val="22"/>
+                <w:szCs w:val="22"/>
+              </w:rPr>
+            </w:pPr>
+            <w:r>
+              <w:rPr>
+                <w:color w:val="FFFFFF" w:themeColor="background1"/>
+                <w:sz w:val="22"/>
+                <w:szCs w:val="22"/>
+              </w:rPr>
+              <w:t>Una solución exitosa</w:t>
+            </w:r>
+          </w:p>
+        </w:tc>
+        <w:tc>
+          <w:tcPr>
+            <w:tcW w:w="5522" w:type="dxa"/>
+            <w:tcBorders>
+              <w:top w:val="double" w:sz="4" w:space="0" w:color="4472C4" w:themeColor="accent1"/>
+              <w:left w:val="double" w:sz="4" w:space="0" w:color="4472C4" w:themeColor="accent1"/>
+              <w:bottom w:val="double" w:sz="4" w:space="0" w:color="4472C4" w:themeColor="accent1"/>
+              <w:right w:val="double" w:sz="4" w:space="0" w:color="4472C4" w:themeColor="accent1"/>
+            </w:tcBorders>
+            <w:shd w:val="clear" w:color="auto" w:fill="FFFFFF" w:themeFill="background1"/>
+          </w:tcPr>
+          <w:p>
+            <w:pPr>
+              <w:pStyle w:val="Default"/>
+              <w:jc w:val="both"/>
+              <w:cnfStyle w:val="000000100000" w:firstRow="0" w:lastRow="0" w:firstColumn="0" w:lastColumn="0" w:oddVBand="0" w:evenVBand="0" w:oddHBand="1" w:evenHBand="0" w:firstRowFirstColumn="0" w:firstRowLastColumn="0" w:lastRowFirstColumn="0" w:lastRowLastColumn="0"/>
+              <w:rPr>
+                <w:sz w:val="22"/>
+                <w:szCs w:val="22"/>
+              </w:rPr>
+            </w:pPr>
+            <w:r>
+              <w:rPr>
+                <w:sz w:val="22"/>
+                <w:szCs w:val="22"/>
+              </w:rPr>
+              <w:t xml:space="preserve">Es de importancia la creación e implementación de un sistema automatizado de ventas. El sistema permitirá: </w:t>
+            </w:r>
+          </w:p>
+          <w:p>
+            <w:pPr>
+              <w:pStyle w:val="Default"/>
+              <w:numPr>
+                <w:ilvl w:val="0"/>
+                <w:numId w:val="5"/>
+              </w:numPr>
+              <w:jc w:val="both"/>
+              <w:cnfStyle w:val="000000100000" w:firstRow="0" w:lastRow="0" w:firstColumn="0" w:lastColumn="0" w:oddVBand="0" w:evenVBand="0" w:oddHBand="1" w:evenHBand="0" w:firstRowFirstColumn="0" w:firstRowLastColumn="0" w:lastRowFirstColumn="0" w:lastRowLastColumn="0"/>
+              <w:rPr>
+                <w:sz w:val="22"/>
+                <w:szCs w:val="22"/>
+              </w:rPr>
+            </w:pPr>
+            <w:r>
+              <w:rPr>
+                <w:sz w:val="22"/>
+                <w:szCs w:val="22"/>
+              </w:rPr>
+              <w:t>Registrar las ventas cronológicamente generando un reporte especificando la hora y fecha.</w:t>
+            </w:r>
+          </w:p>
+          <w:p>
+            <w:pPr>
+              <w:pStyle w:val="Default"/>
+              <w:numPr>
+                <w:ilvl w:val="0"/>
+                <w:numId w:val="5"/>
+              </w:numPr>
+              <w:jc w:val="both"/>
+              <w:cnfStyle w:val="000000100000" w:firstRow="0" w:lastRow="0" w:firstColumn="0" w:lastColumn="0" w:oddVBand="0" w:evenVBand="0" w:oddHBand="1" w:evenHBand="0" w:firstRowFirstColumn="0" w:firstRowLastColumn="0" w:lastRowFirstColumn="0" w:lastRowLastColumn="0"/>
+              <w:rPr>
+                <w:sz w:val="22"/>
+                <w:szCs w:val="22"/>
+              </w:rPr>
+            </w:pPr>
+            <w:r>
+              <w:rPr>
+                <w:sz w:val="22"/>
+                <w:szCs w:val="22"/>
+              </w:rPr>
+              <w:t>Identificar el producto y precio registrado en la base de datos para las cotizaciones.</w:t>
+            </w:r>
+          </w:p>
+          <w:p>
+            <w:pPr>
+              <w:pStyle w:val="Default"/>
+              <w:numPr>
+                <w:ilvl w:val="0"/>
+                <w:numId w:val="5"/>
+              </w:numPr>
+              <w:jc w:val="both"/>
+              <w:cnfStyle w:val="000000100000" w:firstRow="0" w:lastRow="0" w:firstColumn="0" w:lastColumn="0" w:oddVBand="0" w:evenVBand="0" w:oddHBand="1" w:evenHBand="0" w:firstRowFirstColumn="0" w:firstRowLastColumn="0" w:lastRowFirstColumn="0" w:lastRowLastColumn="0"/>
+              <w:rPr>
+                <w:sz w:val="22"/>
+                <w:szCs w:val="22"/>
+              </w:rPr>
+            </w:pPr>
+            <w:r>
+              <w:rPr>
+                <w:sz w:val="22"/>
+                <w:szCs w:val="22"/>
+              </w:rPr>
+              <w:t xml:space="preserve">Contar con el tipo de cambio.  </w:t>
+            </w:r>
+          </w:p>
+          <w:p>
+            <w:pPr>
+              <w:pStyle w:val="Default"/>
+              <w:numPr>
+                <w:ilvl w:val="0"/>
+                <w:numId w:val="5"/>
+              </w:numPr>
+              <w:jc w:val="both"/>
+              <w:cnfStyle w:val="000000100000" w:firstRow="0" w:lastRow="0" w:firstColumn="0" w:lastColumn="0" w:oddVBand="0" w:evenVBand="0" w:oddHBand="1" w:evenHBand="0" w:firstRowFirstColumn="0" w:firstRowLastColumn="0" w:lastRowFirstColumn="0" w:lastRowLastColumn="0"/>
+              <w:rPr>
+                <w:sz w:val="22"/>
+                <w:szCs w:val="22"/>
+              </w:rPr>
+            </w:pPr>
+            <w:r>
+              <w:rPr>
+                <w:sz w:val="22"/>
+                <w:szCs w:val="22"/>
+              </w:rPr>
+              <w:t xml:space="preserve">Generar descuentos respecto al tipo de cliente. </w:t>
+            </w:r>
+          </w:p>
+          <w:p>
+            <w:pPr>
+              <w:pStyle w:val="Default"/>
+              <w:numPr>
+                <w:ilvl w:val="0"/>
+                <w:numId w:val="5"/>
+              </w:numPr>
+              <w:jc w:val="both"/>
+              <w:cnfStyle w:val="000000100000" w:firstRow="0" w:lastRow="0" w:firstColumn="0" w:lastColumn="0" w:oddVBand="0" w:evenVBand="0" w:oddHBand="1" w:evenHBand="0" w:firstRowFirstColumn="0" w:firstRowLastColumn="0" w:lastRowFirstColumn="0" w:lastRowLastColumn="0"/>
+              <w:rPr>
+                <w:sz w:val="22"/>
+                <w:szCs w:val="22"/>
+              </w:rPr>
+            </w:pPr>
+            <w:r>
+              <w:rPr>
+                <w:sz w:val="22"/>
+                <w:szCs w:val="22"/>
+              </w:rPr>
+              <w:t xml:space="preserve">Tener un control de pagos al contado y a crédito generando </w:t>
+            </w:r>
+            <w:r>
+              <w:rPr>
+                <w:sz w:val="23"/>
+                <w:szCs w:val="23"/>
+              </w:rPr>
+              <w:t>reporte en tiempos especificados</w:t>
+            </w:r>
+            <w:r>
+              <w:rPr>
+                <w:sz w:val="22"/>
+                <w:szCs w:val="22"/>
+              </w:rPr>
+              <w:t>.</w:t>
+            </w:r>
+          </w:p>
+          <w:p>
+            <w:pPr>
+              <w:pStyle w:val="Default"/>
+              <w:numPr>
+                <w:ilvl w:val="0"/>
+                <w:numId w:val="5"/>
+              </w:numPr>
+              <w:jc w:val="both"/>
+              <w:cnfStyle w:val="000000100000" w:firstRow="0" w:lastRow="0" w:firstColumn="0" w:lastColumn="0" w:oddVBand="0" w:evenVBand="0" w:oddHBand="1" w:evenHBand="0" w:firstRowFirstColumn="0" w:firstRowLastColumn="0" w:lastRowFirstColumn="0" w:lastRowLastColumn="0"/>
+              <w:rPr>
+                <w:sz w:val="22"/>
+                <w:szCs w:val="22"/>
+              </w:rPr>
+            </w:pPr>
+            <w:r>
+              <w:rPr>
+                <w:sz w:val="22"/>
+                <w:szCs w:val="22"/>
+              </w:rPr>
+              <w:t>Asignarle al comprobante de pago números automáticos y correlativos.</w:t>
+            </w:r>
+          </w:p>
+          <w:p>
+            <w:pPr>
+              <w:pStyle w:val="Default"/>
+              <w:numPr>
+                <w:ilvl w:val="0"/>
+                <w:numId w:val="5"/>
+              </w:numPr>
+              <w:jc w:val="both"/>
+              <w:cnfStyle w:val="000000100000" w:firstRow="0" w:lastRow="0" w:firstColumn="0" w:lastColumn="0" w:oddVBand="0" w:evenVBand="0" w:oddHBand="1" w:evenHBand="0" w:firstRowFirstColumn="0" w:firstRowLastColumn="0" w:lastRowFirstColumn="0" w:lastRowLastColumn="0"/>
+              <w:rPr>
+                <w:sz w:val="22"/>
+                <w:szCs w:val="22"/>
+              </w:rPr>
+            </w:pPr>
+            <w:r>
+              <w:rPr>
+                <w:sz w:val="22"/>
+                <w:szCs w:val="22"/>
+              </w:rPr>
+              <w:t>Buscar clientes, proveedores y productos de forma rápida.</w:t>
+            </w:r>
+          </w:p>
+          <w:p>
+            <w:pPr>
+              <w:pStyle w:val="Default"/>
+              <w:jc w:val="both"/>
+              <w:cnfStyle w:val="000000100000" w:firstRow="0" w:lastRow="0" w:firstColumn="0" w:lastColumn="0" w:oddVBand="0" w:evenVBand="0" w:oddHBand="1" w:evenHBand="0" w:firstRowFirstColumn="0" w:firstRowLastColumn="0" w:lastRowFirstColumn="0" w:lastRowLastColumn="0"/>
+              <w:rPr>
+                <w:sz w:val="22"/>
+                <w:szCs w:val="22"/>
+              </w:rPr>
+            </w:pPr>
+            <w:r>
+              <w:rPr>
+                <w:sz w:val="22"/>
+                <w:szCs w:val="22"/>
+              </w:rPr>
+              <w:t>Servirá como información valiosa a la empresa para llevar estadísticas e indique en un momento dado la situación modificaciones futuras del sistema automatizado.</w:t>
+            </w:r>
+          </w:p>
+          <w:p>
+            <w:pPr>
+              <w:pStyle w:val="Default"/>
+              <w:jc w:val="both"/>
+              <w:cnfStyle w:val="000000100000" w:firstRow="0" w:lastRow="0" w:firstColumn="0" w:lastColumn="0" w:oddVBand="0" w:evenVBand="0" w:oddHBand="1" w:evenHBand="0" w:firstRowFirstColumn="0" w:firstRowLastColumn="0" w:lastRowFirstColumn="0" w:lastRowLastColumn="0"/>
+              <w:rPr>
+                <w:sz w:val="22"/>
+                <w:szCs w:val="22"/>
+              </w:rPr>
+            </w:pPr>
+          </w:p>
+        </w:tc>
+      </w:tr>
+      <w:bookmarkEnd w:id="1"/>
+    </w:tbl>
+    <w:p>
+      <w:pPr>
+        <w:jc w:val="both"/>
+        <w:rPr>
+          <w:rFonts w:ascii="Times New Roman" w:hAnsi="Times New Roman" w:cs="Times New Roman"/>
+          <w:sz w:val="24"/>
+          <w:szCs w:val="24"/>
+        </w:rPr>
+      </w:pPr>
+    </w:p>
+    <w:p>
+      <w:pPr>
+        <w:jc w:val="both"/>
+        <w:rPr>
+          <w:rFonts w:ascii="Times New Roman" w:hAnsi="Times New Roman" w:cs="Times New Roman"/>
+          <w:sz w:val="24"/>
+          <w:szCs w:val="24"/>
+        </w:rPr>
+      </w:pPr>
+    </w:p>
+    <w:p>
+      <w:pPr>
+        <w:jc w:val="both"/>
+        <w:rPr>
+          <w:rFonts w:ascii="Times New Roman" w:hAnsi="Times New Roman" w:cs="Times New Roman"/>
+          <w:sz w:val="24"/>
+          <w:szCs w:val="24"/>
+        </w:rPr>
+      </w:pPr>
+    </w:p>
+    <w:p>
+      <w:pPr>
+        <w:jc w:val="both"/>
+        <w:rPr>
+          <w:rFonts w:ascii="Times New Roman" w:hAnsi="Times New Roman" w:cs="Times New Roman"/>
+          <w:sz w:val="24"/>
+          <w:szCs w:val="24"/>
+        </w:rPr>
+      </w:pPr>
+    </w:p>
+    <w:p>
+      <w:pPr>
+        <w:jc w:val="both"/>
+        <w:rPr>
+          <w:rFonts w:ascii="Times New Roman" w:hAnsi="Times New Roman" w:cs="Times New Roman"/>
+          <w:sz w:val="24"/>
+          <w:szCs w:val="24"/>
+        </w:rPr>
+      </w:pPr>
+    </w:p>
+    <w:p>
+      <w:pPr>
+        <w:jc w:val="both"/>
+        <w:rPr>
+          <w:rFonts w:ascii="Times New Roman" w:hAnsi="Times New Roman" w:cs="Times New Roman"/>
+          <w:b/>
+          <w:bCs/>
+          <w:sz w:val="24"/>
+          <w:szCs w:val="24"/>
+        </w:rPr>
+      </w:pPr>
+      <w:r>
+        <w:rPr>
+          <w:rFonts w:ascii="Times New Roman" w:hAnsi="Times New Roman" w:cs="Times New Roman"/>
+          <w:b/>
+          <w:bCs/>
+          <w:sz w:val="24"/>
+          <w:szCs w:val="24"/>
+        </w:rPr>
+        <w:t>Descripción del proceso de Realización de cotizaciones.</w:t>
+      </w:r>
+    </w:p>
+    <w:p>
+      <w:pPr>
+        <w:jc w:val="both"/>
+        <w:rPr>
+          <w:rFonts w:ascii="Times New Roman" w:hAnsi="Times New Roman" w:cs="Times New Roman"/>
+          <w:sz w:val="24"/>
+          <w:szCs w:val="24"/>
+        </w:rPr>
+      </w:pPr>
+      <w:r>
+        <w:t xml:space="preserve">El cliente </w:t>
+      </w:r>
+      <w:r>
+        <w:rPr>
+          <w:rFonts w:ascii="Times New Roman" w:hAnsi="Times New Roman" w:cs="Times New Roman"/>
+          <w:sz w:val="24"/>
+          <w:szCs w:val="24"/>
+        </w:rPr>
+        <w:t>solicita una cotización al vendedor por medio del correo electrónico de la empresa o llamada telefónica.</w:t>
+      </w:r>
+    </w:p>
+    <w:p>
+      <w:pPr>
+        <w:jc w:val="both"/>
+        <w:rPr>
+          <w:rFonts w:ascii="Times New Roman" w:hAnsi="Times New Roman" w:cs="Times New Roman"/>
+          <w:sz w:val="24"/>
+          <w:szCs w:val="24"/>
+        </w:rPr>
+      </w:pPr>
+      <w:r>
+        <w:rPr>
+          <w:rFonts w:ascii="Times New Roman" w:hAnsi="Times New Roman" w:cs="Times New Roman"/>
+          <w:sz w:val="24"/>
+          <w:szCs w:val="24"/>
+        </w:rPr>
+        <w:t>El vendedor responsable accede al sistema, verificando los productos que están registrados en la base de datos para su selección y cotización</w:t>
+      </w:r>
+    </w:p>
+    <w:p>
+      <w:pPr>
+        <w:jc w:val="both"/>
+        <w:rPr>
+          <w:rFonts w:ascii="Times New Roman" w:hAnsi="Times New Roman" w:cs="Times New Roman"/>
+          <w:sz w:val="24"/>
+          <w:szCs w:val="24"/>
+        </w:rPr>
+      </w:pPr>
+      <w:r>
+        <w:rPr>
+          <w:rFonts w:ascii="Times New Roman" w:hAnsi="Times New Roman" w:cs="Times New Roman"/>
+          <w:sz w:val="24"/>
+          <w:szCs w:val="24"/>
+        </w:rPr>
+        <w:t>Luego el vendedor imprime la cotización para su posterior entrega física o la envía debe forma electrónica a través del correo.</w:t>
+      </w:r>
+    </w:p>
+    <w:p>
+      <w:pPr>
+        <w:jc w:val="both"/>
+        <w:rPr>
+          <w:rFonts w:ascii="Times New Roman" w:hAnsi="Times New Roman" w:cs="Times New Roman"/>
+          <w:sz w:val="24"/>
+          <w:szCs w:val="24"/>
+        </w:rPr>
+      </w:pPr>
+    </w:p>
+    <w:p>
+      <w:pPr>
+        <w:jc w:val="both"/>
+        <w:rPr>
+          <w:rFonts w:ascii="Times New Roman" w:hAnsi="Times New Roman" w:cs="Times New Roman"/>
+          <w:b/>
+          <w:bCs/>
+          <w:sz w:val="24"/>
+          <w:szCs w:val="24"/>
+        </w:rPr>
+      </w:pPr>
+      <w:r>
+        <w:rPr>
+          <w:rFonts w:ascii="Times New Roman" w:hAnsi="Times New Roman" w:cs="Times New Roman"/>
+          <w:b/>
+          <w:bCs/>
+          <w:sz w:val="24"/>
+          <w:szCs w:val="24"/>
+        </w:rPr>
+        <w:t>Descripción del proceso de ventas de insumos, repuestos y máquinas fotocopiadoras.</w:t>
+      </w:r>
+    </w:p>
+    <w:p>
+      <w:pPr>
+        <w:jc w:val="both"/>
+        <w:rPr>
+          <w:rFonts w:ascii="Times New Roman" w:hAnsi="Times New Roman" w:cs="Times New Roman"/>
+          <w:sz w:val="24"/>
+          <w:szCs w:val="24"/>
+        </w:rPr>
+      </w:pPr>
+      <w:r>
+        <w:rPr>
+          <w:rFonts w:ascii="Times New Roman" w:hAnsi="Times New Roman" w:cs="Times New Roman"/>
+          <w:sz w:val="24"/>
+          <w:szCs w:val="24"/>
+        </w:rPr>
+        <w:t>El cliente acepta la cotización, se inicia el proceso de venta. El cliente puede acceder a un descuento sólo si es técnico, los datos serán verificados en la web consulta RUC-SUNAT de lo contrario no procede el descuento.</w:t>
+      </w:r>
+    </w:p>
+    <w:p>
+      <w:pPr>
+        <w:jc w:val="both"/>
+        <w:rPr>
+          <w:rFonts w:ascii="Times New Roman" w:hAnsi="Times New Roman" w:cs="Times New Roman"/>
+          <w:sz w:val="24"/>
+          <w:szCs w:val="24"/>
+        </w:rPr>
+      </w:pPr>
+      <w:r>
+        <w:rPr>
+          <w:rFonts w:ascii="Times New Roman" w:hAnsi="Times New Roman" w:cs="Times New Roman"/>
+          <w:sz w:val="24"/>
+          <w:szCs w:val="24"/>
+        </w:rPr>
+        <w:t xml:space="preserve">El cajero procede a registrar los pagos en el sistema generando un comprobante de pago sólo si dicho pago es al contado cuya numeración debe ser la automática y correlativa </w:t>
+      </w:r>
+    </w:p>
+    <w:p>
+      <w:r>
+        <w:rPr>
+          <w:rFonts w:ascii="Times New Roman" w:hAnsi="Times New Roman" w:cs="Times New Roman"/>
+          <w:sz w:val="24"/>
+          <w:szCs w:val="24"/>
+        </w:rPr>
+        <w:t>El sistema emitirá un reporte de las ventas realizadas (días, semanas, meses) en un archivo PDF para su control de reporte con la información del producto y clientes con fecha RUC, precio y cantidad.</w:t>
+      </w:r>
+    </w:p>
     <w:sectPr>
       <w:pgSz w:w="11906" w:h="16838"/>
       <w:pgMar w:top="1417" w:right="1701" w:bottom="1417" w:left="1701" w:header="708" w:footer="708" w:gutter="0"/>
@@ -1657,6 +3324,205 @@
 <file path=word/numbering.xml><?xml version="1.0" encoding="utf-8"?>
 <w:numbering xmlns:wpc="http://schemas.microsoft.com/office/word/2010/wordprocessingCanvas" xmlns:cx="http://schemas.microsoft.com/office/drawing/2014/chartex" xmlns:cx1="http://schemas.microsoft.com/office/drawing/2015/9/8/chartex" xmlns:cx2="http://schemas.microsoft.com/office/drawing/2015/10/21/chartex" xmlns:cx3="http://schemas.microsoft.com/office/drawing/2016/5/9/chartex" xmlns:cx4="http://schemas.microsoft.com/office/drawing/2016/5/10/chartex" xmlns:cx5="http://schemas.microsoft.com/office/drawing/2016/5/11/chartex" xmlns:cx6="http://schemas.microsoft.com/office/drawing/2016/5/12/chartex" xmlns:cx7="http://schemas.microsoft.com/office/drawing/2016/5/13/chartex" xmlns:cx8="http://schemas.microsoft.com/office/drawing/2016/5/14/chartex" xmlns:mc="http://schemas.openxmlformats.org/markup-compatibility/2006" xmlns:aink="http://schemas.microsoft.com/office/drawing/2016/ink" xmlns:am3d="http://schemas.microsoft.com/office/drawing/2017/model3d" xmlns:o="urn:schemas-microsoft-com:office:office" xmlns:r="http://schemas.openxmlformats.org/officeDocument/2006/relationships" xmlns:m="http://schemas.openxmlformats.org/officeDocument/2006/math" xmlns:v="urn:schemas-microsoft-com:vml" xmlns:wp14="http://schemas.microsoft.com/office/word/2010/wordprocessingDrawing" xmlns:wp="http://schemas.openxmlformats.org/drawingml/2006/wordprocessingDrawing" xmlns:w10="urn:schemas-microsoft-com:office:word" xmlns:w="http://schemas.openxmlformats.org/wordprocessingml/2006/main" xmlns:w14="http://schemas.microsoft.com/office/word/2010/wordml" xmlns:w15="http://schemas.microsoft.com/office/word/2012/wordml" xmlns:w16cid="http://schemas.microsoft.com/office/word/2016/wordml/cid" xmlns:w16se="http://schemas.microsoft.com/office/word/2015/wordml/symex" xmlns:wpg="http://schemas.microsoft.com/office/word/2010/wordprocessingGroup" xmlns:wpi="http://schemas.microsoft.com/office/word/2010/wordprocessingInk" xmlns:wne="http://schemas.microsoft.com/office/word/2006/wordml" xmlns:wps="http://schemas.microsoft.com/office/word/2010/wordprocessingShape" mc:Ignorable="w14 w15 w16se w16cid wp14">
   <w:abstractNum w:abstractNumId="0" w15:restartNumberingAfterBreak="0">
+    <w:nsid w:val="26C33636"/>
+    <w:multiLevelType w:val="hybridMultilevel"/>
+    <w:tmpl w:val="7D8CCA80"/>
+    <w:lvl w:ilvl="0" w:tplc="0C0A0013">
+      <w:start w:val="1"/>
+      <w:numFmt w:val="upperRoman"/>
+      <w:lvlText w:val="%1."/>
+      <w:lvlJc w:val="right"/>
+      <w:pPr>
+        <w:ind w:left="720" w:hanging="360"/>
+      </w:pPr>
+    </w:lvl>
+    <w:lvl w:ilvl="1" w:tplc="0C0A0019" w:tentative="1">
+      <w:start w:val="1"/>
+      <w:numFmt w:val="lowerLetter"/>
+      <w:lvlText w:val="%2."/>
+      <w:lvlJc w:val="left"/>
+      <w:pPr>
+        <w:ind w:left="1440" w:hanging="360"/>
+      </w:pPr>
+    </w:lvl>
+    <w:lvl w:ilvl="2" w:tplc="0C0A001B" w:tentative="1">
+      <w:start w:val="1"/>
+      <w:numFmt w:val="lowerRoman"/>
+      <w:lvlText w:val="%3."/>
+      <w:lvlJc w:val="right"/>
+      <w:pPr>
+        <w:ind w:left="2160" w:hanging="180"/>
+      </w:pPr>
+    </w:lvl>
+    <w:lvl w:ilvl="3" w:tplc="0C0A000F" w:tentative="1">
+      <w:start w:val="1"/>
+      <w:numFmt w:val="decimal"/>
+      <w:lvlText w:val="%4."/>
+      <w:lvlJc w:val="left"/>
+      <w:pPr>
+        <w:ind w:left="2880" w:hanging="360"/>
+      </w:pPr>
+    </w:lvl>
+    <w:lvl w:ilvl="4" w:tplc="0C0A0019" w:tentative="1">
+      <w:start w:val="1"/>
+      <w:numFmt w:val="lowerLetter"/>
+      <w:lvlText w:val="%5."/>
+      <w:lvlJc w:val="left"/>
+      <w:pPr>
+        <w:ind w:left="3600" w:hanging="360"/>
+      </w:pPr>
+    </w:lvl>
+    <w:lvl w:ilvl="5" w:tplc="0C0A001B" w:tentative="1">
+      <w:start w:val="1"/>
+      <w:numFmt w:val="lowerRoman"/>
+      <w:lvlText w:val="%6."/>
+      <w:lvlJc w:val="right"/>
+      <w:pPr>
+        <w:ind w:left="4320" w:hanging="180"/>
+      </w:pPr>
+    </w:lvl>
+    <w:lvl w:ilvl="6" w:tplc="0C0A000F" w:tentative="1">
+      <w:start w:val="1"/>
+      <w:numFmt w:val="decimal"/>
+      <w:lvlText w:val="%7."/>
+      <w:lvlJc w:val="left"/>
+      <w:pPr>
+        <w:ind w:left="5040" w:hanging="360"/>
+      </w:pPr>
+    </w:lvl>
+    <w:lvl w:ilvl="7" w:tplc="0C0A0019" w:tentative="1">
+      <w:start w:val="1"/>
+      <w:numFmt w:val="lowerLetter"/>
+      <w:lvlText w:val="%8."/>
+      <w:lvlJc w:val="left"/>
+      <w:pPr>
+        <w:ind w:left="5760" w:hanging="360"/>
+      </w:pPr>
+    </w:lvl>
+    <w:lvl w:ilvl="8" w:tplc="0C0A001B" w:tentative="1">
+      <w:start w:val="1"/>
+      <w:numFmt w:val="lowerRoman"/>
+      <w:lvlText w:val="%9."/>
+      <w:lvlJc w:val="right"/>
+      <w:pPr>
+        <w:ind w:left="6480" w:hanging="180"/>
+      </w:pPr>
+    </w:lvl>
+  </w:abstractNum>
+  <w:abstractNum w:abstractNumId="1" w15:restartNumberingAfterBreak="0">
+    <w:nsid w:val="32F5236C"/>
+    <w:multiLevelType w:val="hybridMultilevel"/>
+    <w:tmpl w:val="30F22C48"/>
+    <w:lvl w:ilvl="0" w:tplc="0C0A000D">
+      <w:start w:val="1"/>
+      <w:numFmt w:val="bullet"/>
+      <w:lvlText w:val=""/>
+      <w:lvlJc w:val="left"/>
+      <w:pPr>
+        <w:ind w:left="720" w:hanging="360"/>
+      </w:pPr>
+      <w:rPr>
+        <w:rFonts w:ascii="Wingdings" w:hAnsi="Wingdings" w:hint="default"/>
+      </w:rPr>
+    </w:lvl>
+    <w:lvl w:ilvl="1" w:tplc="0C0A0003">
+      <w:start w:val="1"/>
+      <w:numFmt w:val="bullet"/>
+      <w:lvlText w:val="o"/>
+      <w:lvlJc w:val="left"/>
+      <w:pPr>
+        <w:ind w:left="1440" w:hanging="360"/>
+      </w:pPr>
+      <w:rPr>
+        <w:rFonts w:ascii="Courier New" w:hAnsi="Courier New" w:cs="Courier New" w:hint="default"/>
+      </w:rPr>
+    </w:lvl>
+    <w:lvl w:ilvl="2" w:tplc="0C0A0005">
+      <w:start w:val="1"/>
+      <w:numFmt w:val="bullet"/>
+      <w:lvlText w:val=""/>
+      <w:lvlJc w:val="left"/>
+      <w:pPr>
+        <w:ind w:left="2160" w:hanging="360"/>
+      </w:pPr>
+      <w:rPr>
+        <w:rFonts w:ascii="Wingdings" w:hAnsi="Wingdings" w:hint="default"/>
+      </w:rPr>
+    </w:lvl>
+    <w:lvl w:ilvl="3" w:tplc="0C0A0001">
+      <w:start w:val="1"/>
+      <w:numFmt w:val="bullet"/>
+      <w:lvlText w:val=""/>
+      <w:lvlJc w:val="left"/>
+      <w:pPr>
+        <w:ind w:left="2880" w:hanging="360"/>
+      </w:pPr>
+      <w:rPr>
+        <w:rFonts w:ascii="Symbol" w:hAnsi="Symbol" w:hint="default"/>
+      </w:rPr>
+    </w:lvl>
+    <w:lvl w:ilvl="4" w:tplc="0C0A0003">
+      <w:start w:val="1"/>
+      <w:numFmt w:val="bullet"/>
+      <w:lvlText w:val="o"/>
+      <w:lvlJc w:val="left"/>
+      <w:pPr>
+        <w:ind w:left="3600" w:hanging="360"/>
+      </w:pPr>
+      <w:rPr>
+        <w:rFonts w:ascii="Courier New" w:hAnsi="Courier New" w:cs="Courier New" w:hint="default"/>
+      </w:rPr>
+    </w:lvl>
+    <w:lvl w:ilvl="5" w:tplc="0C0A0005">
+      <w:start w:val="1"/>
+      <w:numFmt w:val="bullet"/>
+      <w:lvlText w:val=""/>
+      <w:lvlJc w:val="left"/>
+      <w:pPr>
+        <w:ind w:left="4320" w:hanging="360"/>
+      </w:pPr>
+      <w:rPr>
+        <w:rFonts w:ascii="Wingdings" w:hAnsi="Wingdings" w:hint="default"/>
+      </w:rPr>
+    </w:lvl>
+    <w:lvl w:ilvl="6" w:tplc="0C0A0001">
+      <w:start w:val="1"/>
+      <w:numFmt w:val="bullet"/>
+      <w:lvlText w:val=""/>
+      <w:lvlJc w:val="left"/>
+      <w:pPr>
+        <w:ind w:left="5040" w:hanging="360"/>
+      </w:pPr>
+      <w:rPr>
+        <w:rFonts w:ascii="Symbol" w:hAnsi="Symbol" w:hint="default"/>
+      </w:rPr>
+    </w:lvl>
+    <w:lvl w:ilvl="7" w:tplc="0C0A0003">
+      <w:start w:val="1"/>
+      <w:numFmt w:val="bullet"/>
+      <w:lvlText w:val="o"/>
+      <w:lvlJc w:val="left"/>
+      <w:pPr>
+        <w:ind w:left="5760" w:hanging="360"/>
+      </w:pPr>
+      <w:rPr>
+        <w:rFonts w:ascii="Courier New" w:hAnsi="Courier New" w:cs="Courier New" w:hint="default"/>
+      </w:rPr>
+    </w:lvl>
+    <w:lvl w:ilvl="8" w:tplc="0C0A0005">
+      <w:start w:val="1"/>
+      <w:numFmt w:val="bullet"/>
+      <w:lvlText w:val=""/>
+      <w:lvlJc w:val="left"/>
+      <w:pPr>
+        <w:ind w:left="6480" w:hanging="360"/>
+      </w:pPr>
+      <w:rPr>
+        <w:rFonts w:ascii="Wingdings" w:hAnsi="Wingdings" w:hint="default"/>
+      </w:rPr>
+    </w:lvl>
+  </w:abstractNum>
+  <w:abstractNum w:abstractNumId="2" w15:restartNumberingAfterBreak="0">
     <w:nsid w:val="49644A84"/>
     <w:multiLevelType w:val="hybridMultilevel"/>
     <w:tmpl w:val="289E992E"/>
@@ -1745,7 +3611,7 @@
       </w:pPr>
     </w:lvl>
   </w:abstractNum>
-  <w:abstractNum w:abstractNumId="1" w15:restartNumberingAfterBreak="0">
+  <w:abstractNum w:abstractNumId="3" w15:restartNumberingAfterBreak="0">
     <w:nsid w:val="506036FA"/>
     <w:multiLevelType w:val="hybridMultilevel"/>
     <w:tmpl w:val="E90CEF6A"/>
@@ -1834,7 +3700,7 @@
       </w:pPr>
     </w:lvl>
   </w:abstractNum>
-  <w:abstractNum w:abstractNumId="2" w15:restartNumberingAfterBreak="0">
+  <w:abstractNum w:abstractNumId="4" w15:restartNumberingAfterBreak="0">
     <w:nsid w:val="768C2EAB"/>
     <w:multiLevelType w:val="hybridMultilevel"/>
     <w:tmpl w:val="AEBE55FC"/>
@@ -1924,13 +3790,19 @@
     </w:lvl>
   </w:abstractNum>
   <w:num w:numId="1">
-    <w:abstractNumId w:val="1"/>
+    <w:abstractNumId w:val="3"/>
   </w:num>
   <w:num w:numId="2">
+    <w:abstractNumId w:val="2"/>
+  </w:num>
+  <w:num w:numId="3">
+    <w:abstractNumId w:val="4"/>
+  </w:num>
+  <w:num w:numId="4">
     <w:abstractNumId w:val="0"/>
   </w:num>
-  <w:num w:numId="3">
-    <w:abstractNumId w:val="2"/>
+  <w:num w:numId="5">
+    <w:abstractNumId w:val="1"/>
   </w:num>
 </w:numbering>
 </file>
@@ -2333,7 +4205,7 @@
   <w:style w:type="paragraph" w:default="1" w:styleId="Normal">
     <w:name w:val="Normal"/>
     <w:qFormat/>
-    <w:rsid w:val="009E5D4B"/>
+    <w:rsid w:val="00BE0380"/>
   </w:style>
   <w:style w:type="character" w:default="1" w:styleId="DefaultParagraphFont">
     <w:name w:val="Default Paragraph Font"/>
@@ -2372,6 +4244,129 @@
       <w:ind w:left="720"/>
       <w:contextualSpacing/>
     </w:pPr>
+  </w:style>
+  <w:style w:type="paragraph" w:customStyle="1" w:styleId="Default">
+    <w:name w:val="Default"/>
+    <w:rsid w:val="00BE0380"/>
+    <w:pPr>
+      <w:autoSpaceDE w:val="0"/>
+      <w:autoSpaceDN w:val="0"/>
+      <w:adjustRightInd w:val="0"/>
+      <w:spacing w:after="0" w:line="240" w:lineRule="auto"/>
+    </w:pPr>
+    <w:rPr>
+      <w:rFonts w:ascii="Times New Roman" w:hAnsi="Times New Roman" w:cs="Times New Roman"/>
+      <w:color w:val="000000"/>
+      <w:sz w:val="24"/>
+      <w:szCs w:val="24"/>
+    </w:rPr>
+  </w:style>
+  <w:style w:type="table" w:styleId="GridTable5Dark-Accent1">
+    <w:name w:val="Grid Table 5 Dark Accent 1"/>
+    <w:basedOn w:val="TableNormal"/>
+    <w:uiPriority w:val="50"/>
+    <w:rsid w:val="00BE0380"/>
+    <w:pPr>
+      <w:spacing w:after="0" w:line="240" w:lineRule="auto"/>
+    </w:pPr>
+    <w:tblPr>
+      <w:tblStyleRowBandSize w:val="1"/>
+      <w:tblStyleColBandSize w:val="1"/>
+      <w:tblInd w:w="0" w:type="nil"/>
+      <w:tblBorders>
+        <w:top w:val="single" w:sz="4" w:space="0" w:color="FFFFFF" w:themeColor="background1"/>
+        <w:left w:val="single" w:sz="4" w:space="0" w:color="FFFFFF" w:themeColor="background1"/>
+        <w:bottom w:val="single" w:sz="4" w:space="0" w:color="FFFFFF" w:themeColor="background1"/>
+        <w:right w:val="single" w:sz="4" w:space="0" w:color="FFFFFF" w:themeColor="background1"/>
+        <w:insideH w:val="single" w:sz="4" w:space="0" w:color="FFFFFF" w:themeColor="background1"/>
+        <w:insideV w:val="single" w:sz="4" w:space="0" w:color="FFFFFF" w:themeColor="background1"/>
+      </w:tblBorders>
+    </w:tblPr>
+    <w:tcPr>
+      <w:shd w:val="clear" w:color="auto" w:fill="D9E2F3" w:themeFill="accent1" w:themeFillTint="33"/>
+    </w:tcPr>
+    <w:tblStylePr w:type="firstRow">
+      <w:rPr>
+        <w:b/>
+        <w:bCs/>
+        <w:color w:val="FFFFFF" w:themeColor="background1"/>
+      </w:rPr>
+      <w:tblPr/>
+      <w:tcPr>
+        <w:tcBorders>
+          <w:top w:val="single" w:sz="4" w:space="0" w:color="FFFFFF" w:themeColor="background1"/>
+          <w:left w:val="single" w:sz="4" w:space="0" w:color="FFFFFF" w:themeColor="background1"/>
+          <w:right w:val="single" w:sz="4" w:space="0" w:color="FFFFFF" w:themeColor="background1"/>
+          <w:insideH w:val="nil"/>
+          <w:insideV w:val="nil"/>
+        </w:tcBorders>
+        <w:shd w:val="clear" w:color="auto" w:fill="4472C4" w:themeFill="accent1"/>
+      </w:tcPr>
+    </w:tblStylePr>
+    <w:tblStylePr w:type="lastRow">
+      <w:rPr>
+        <w:b/>
+        <w:bCs/>
+        <w:color w:val="FFFFFF" w:themeColor="background1"/>
+      </w:rPr>
+      <w:tblPr/>
+      <w:tcPr>
+        <w:tcBorders>
+          <w:left w:val="single" w:sz="4" w:space="0" w:color="FFFFFF" w:themeColor="background1"/>
+          <w:bottom w:val="single" w:sz="4" w:space="0" w:color="FFFFFF" w:themeColor="background1"/>
+          <w:right w:val="single" w:sz="4" w:space="0" w:color="FFFFFF" w:themeColor="background1"/>
+          <w:insideH w:val="nil"/>
+          <w:insideV w:val="nil"/>
+        </w:tcBorders>
+        <w:shd w:val="clear" w:color="auto" w:fill="4472C4" w:themeFill="accent1"/>
+      </w:tcPr>
+    </w:tblStylePr>
+    <w:tblStylePr w:type="firstCol">
+      <w:rPr>
+        <w:b/>
+        <w:bCs/>
+        <w:color w:val="FFFFFF" w:themeColor="background1"/>
+      </w:rPr>
+      <w:tblPr/>
+      <w:tcPr>
+        <w:tcBorders>
+          <w:top w:val="single" w:sz="4" w:space="0" w:color="FFFFFF" w:themeColor="background1"/>
+          <w:left w:val="single" w:sz="4" w:space="0" w:color="FFFFFF" w:themeColor="background1"/>
+          <w:bottom w:val="single" w:sz="4" w:space="0" w:color="FFFFFF" w:themeColor="background1"/>
+          <w:insideV w:val="nil"/>
+        </w:tcBorders>
+        <w:shd w:val="clear" w:color="auto" w:fill="4472C4" w:themeFill="accent1"/>
+      </w:tcPr>
+    </w:tblStylePr>
+    <w:tblStylePr w:type="lastCol">
+      <w:rPr>
+        <w:b/>
+        <w:bCs/>
+        <w:color w:val="FFFFFF" w:themeColor="background1"/>
+      </w:rPr>
+      <w:tblPr/>
+      <w:tcPr>
+        <w:tcBorders>
+          <w:top w:val="single" w:sz="4" w:space="0" w:color="FFFFFF" w:themeColor="background1"/>
+          <w:bottom w:val="single" w:sz="4" w:space="0" w:color="FFFFFF" w:themeColor="background1"/>
+          <w:right w:val="single" w:sz="4" w:space="0" w:color="FFFFFF" w:themeColor="background1"/>
+          <w:insideV w:val="nil"/>
+        </w:tcBorders>
+        <w:shd w:val="clear" w:color="auto" w:fill="4472C4" w:themeFill="accent1"/>
+      </w:tcPr>
+    </w:tblStylePr>
+    <w:tblStylePr w:type="band1Vert">
+      <w:tblPr/>
+      <w:tcPr>
+        <w:shd w:val="clear" w:color="auto" w:fill="B4C6E7" w:themeFill="accent1" w:themeFillTint="66"/>
+      </w:tcPr>
+    </w:tblStylePr>
+    <w:tblStylePr w:type="band1Horz">
+      <w:tblPr/>
+      <w:tcPr>
+        <w:shd w:val="clear" w:color="auto" w:fill="B4C6E7" w:themeFill="accent1" w:themeFillTint="66"/>
+      </w:tcPr>
+    </w:tblStylePr>
   </w:style>
 </w:styles>
 </file>

</xml_diff>